<commit_message>
258. Creando hilos heredando de la clase Thread
</commit_message>
<xml_diff>
--- a/25_HILOS-CONCURRENCIA/HILOS_CONCURRENCIA/HILOS Y CONCURRENCIA.docx
+++ b/25_HILOS-CONCURRENCIA/HILOS_CONCURRENCIA/HILOS Y CONCURRENCIA.docx
@@ -251,7 +251,7 @@
                 <w:noProof/>
                 <w:webHidden/>
               </w:rPr>
-              <w:t>1</w:t>
+              <w:t>2</w:t>
             </w:r>
             <w:r>
               <w:rPr>
@@ -322,7 +322,7 @@
                 <w:noProof/>
                 <w:webHidden/>
               </w:rPr>
-              <w:t>1</w:t>
+              <w:t>5</w:t>
             </w:r>
             <w:r>
               <w:rPr>
@@ -393,7 +393,7 @@
                 <w:noProof/>
                 <w:webHidden/>
               </w:rPr>
-              <w:t>1</w:t>
+              <w:t>5</w:t>
             </w:r>
             <w:r>
               <w:rPr>
@@ -464,7 +464,7 @@
                 <w:noProof/>
                 <w:webHidden/>
               </w:rPr>
-              <w:t>1</w:t>
+              <w:t>5</w:t>
             </w:r>
             <w:r>
               <w:rPr>
@@ -535,7 +535,7 @@
                 <w:noProof/>
                 <w:webHidden/>
               </w:rPr>
-              <w:t>1</w:t>
+              <w:t>5</w:t>
             </w:r>
             <w:r>
               <w:rPr>
@@ -606,7 +606,7 @@
                 <w:noProof/>
                 <w:webHidden/>
               </w:rPr>
-              <w:t>1</w:t>
+              <w:t>5</w:t>
             </w:r>
             <w:r>
               <w:rPr>
@@ -677,7 +677,7 @@
                 <w:noProof/>
                 <w:webHidden/>
               </w:rPr>
-              <w:t>1</w:t>
+              <w:t>5</w:t>
             </w:r>
             <w:r>
               <w:rPr>
@@ -748,7 +748,7 @@
                 <w:noProof/>
                 <w:webHidden/>
               </w:rPr>
-              <w:t>1</w:t>
+              <w:t>5</w:t>
             </w:r>
             <w:r>
               <w:rPr>
@@ -819,7 +819,7 @@
                 <w:noProof/>
                 <w:webHidden/>
               </w:rPr>
-              <w:t>1</w:t>
+              <w:t>5</w:t>
             </w:r>
             <w:r>
               <w:rPr>
@@ -890,7 +890,7 @@
                 <w:noProof/>
                 <w:webHidden/>
               </w:rPr>
-              <w:t>1</w:t>
+              <w:t>5</w:t>
             </w:r>
             <w:r>
               <w:rPr>
@@ -962,7 +962,7 @@
                 <w:noProof/>
                 <w:webHidden/>
               </w:rPr>
-              <w:t>1</w:t>
+              <w:t>5</w:t>
             </w:r>
             <w:r>
               <w:rPr>
@@ -1034,7 +1034,7 @@
                 <w:noProof/>
                 <w:webHidden/>
               </w:rPr>
-              <w:t>1</w:t>
+              <w:t>5</w:t>
             </w:r>
             <w:r>
               <w:rPr>
@@ -1106,7 +1106,7 @@
                 <w:noProof/>
                 <w:webHidden/>
               </w:rPr>
-              <w:t>1</w:t>
+              <w:t>5</w:t>
             </w:r>
             <w:r>
               <w:rPr>
@@ -1178,7 +1178,7 @@
                 <w:noProof/>
                 <w:webHidden/>
               </w:rPr>
-              <w:t>1</w:t>
+              <w:t>5</w:t>
             </w:r>
             <w:r>
               <w:rPr>
@@ -1250,7 +1250,7 @@
                 <w:noProof/>
                 <w:webHidden/>
               </w:rPr>
-              <w:t>2</w:t>
+              <w:t>5</w:t>
             </w:r>
             <w:r>
               <w:rPr>
@@ -1321,7 +1321,7 @@
                 <w:noProof/>
                 <w:webHidden/>
               </w:rPr>
-              <w:t>2</w:t>
+              <w:t>5</w:t>
             </w:r>
             <w:r>
               <w:rPr>
@@ -1392,7 +1392,7 @@
                 <w:noProof/>
                 <w:webHidden/>
               </w:rPr>
-              <w:t>2</w:t>
+              <w:t>5</w:t>
             </w:r>
             <w:r>
               <w:rPr>
@@ -1463,7 +1463,7 @@
                 <w:noProof/>
                 <w:webHidden/>
               </w:rPr>
-              <w:t>2</w:t>
+              <w:t>6</w:t>
             </w:r>
             <w:r>
               <w:rPr>
@@ -1497,10 +1497,13 @@
     </w:p>
     <w:p>
       <w:pPr>
-        <w:pStyle w:val="Ttulo1"/>
-        <w:rPr>
+        <w:rPr>
+          <w:rFonts w:asciiTheme="majorHAnsi" w:eastAsiaTheme="majorEastAsia" w:hAnsiTheme="majorHAnsi" w:cstheme="majorBidi"/>
           <w:b/>
           <w:bCs/>
+          <w:color w:val="2F5496" w:themeColor="accent1" w:themeShade="BF"/>
+          <w:sz w:val="32"/>
+          <w:szCs w:val="32"/>
         </w:rPr>
       </w:pPr>
       <w:bookmarkStart w:id="0" w:name="_Toc140046165"/>
@@ -1509,6 +1512,23 @@
           <w:b/>
           <w:bCs/>
         </w:rPr>
+        <w:br w:type="page"/>
+      </w:r>
+    </w:p>
+    <w:p>
+      <w:pPr>
+        <w:pStyle w:val="Ttulo1"/>
+        <w:rPr>
+          <w:b/>
+          <w:bCs/>
+        </w:rPr>
+      </w:pPr>
+      <w:r>
+        <w:rPr>
+          <w:b/>
+          <w:bCs/>
+        </w:rPr>
+        <w:lastRenderedPageBreak/>
         <w:t xml:space="preserve">Sección 25: </w:t>
       </w:r>
       <w:proofErr w:type="spellStart"/>
@@ -1558,6 +1578,946 @@
       <w:bookmarkEnd w:id="1"/>
       <w:proofErr w:type="spellEnd"/>
     </w:p>
+    <w:tbl>
+      <w:tblPr>
+        <w:tblW w:w="9795" w:type="dxa"/>
+        <w:tblCellSpacing w:w="15" w:type="dxa"/>
+        <w:tblBorders>
+          <w:top w:val="single" w:sz="2" w:space="0" w:color="auto"/>
+          <w:left w:val="single" w:sz="2" w:space="0" w:color="auto"/>
+          <w:bottom w:val="single" w:sz="2" w:space="0" w:color="auto"/>
+          <w:right w:val="single" w:sz="2" w:space="0" w:color="auto"/>
+        </w:tblBorders>
+        <w:tblCellMar>
+          <w:top w:w="15" w:type="dxa"/>
+          <w:left w:w="15" w:type="dxa"/>
+          <w:bottom w:w="15" w:type="dxa"/>
+          <w:right w:w="15" w:type="dxa"/>
+        </w:tblCellMar>
+        <w:tblLook w:val="04A0" w:firstRow="1" w:lastRow="0" w:firstColumn="1" w:lastColumn="0" w:noHBand="0" w:noVBand="1"/>
+      </w:tblPr>
+      <w:tblGrid>
+        <w:gridCol w:w="1971"/>
+        <w:gridCol w:w="7824"/>
+      </w:tblGrid>
+      <w:tr>
+        <w:trPr>
+          <w:tblHeader/>
+          <w:tblCellSpacing w:w="15" w:type="dxa"/>
+        </w:trPr>
+        <w:tc>
+          <w:tcPr>
+            <w:tcW w:w="0" w:type="auto"/>
+            <w:tcBorders>
+              <w:top w:val="single" w:sz="6" w:space="0" w:color="D9D9E3"/>
+              <w:left w:val="single" w:sz="6" w:space="0" w:color="D9D9E3"/>
+              <w:bottom w:val="single" w:sz="6" w:space="0" w:color="D9D9E3"/>
+              <w:right w:val="single" w:sz="2" w:space="0" w:color="D9D9E3"/>
+            </w:tcBorders>
+            <w:shd w:val="clear" w:color="auto" w:fill="auto"/>
+            <w:vAlign w:val="bottom"/>
+            <w:hideMark/>
+          </w:tcPr>
+          <w:p>
+            <w:pPr>
+              <w:rPr>
+                <w:lang w:eastAsia="es-EC"/>
+              </w:rPr>
+            </w:pPr>
+            <w:r>
+              <w:rPr>
+                <w:lang w:eastAsia="es-EC"/>
+              </w:rPr>
+              <w:t>Método</w:t>
+            </w:r>
+          </w:p>
+        </w:tc>
+        <w:tc>
+          <w:tcPr>
+            <w:tcW w:w="0" w:type="auto"/>
+            <w:tcBorders>
+              <w:top w:val="single" w:sz="6" w:space="0" w:color="D9D9E3"/>
+              <w:left w:val="single" w:sz="6" w:space="0" w:color="D9D9E3"/>
+              <w:bottom w:val="single" w:sz="6" w:space="0" w:color="D9D9E3"/>
+              <w:right w:val="single" w:sz="6" w:space="0" w:color="D9D9E3"/>
+            </w:tcBorders>
+            <w:shd w:val="clear" w:color="auto" w:fill="auto"/>
+            <w:vAlign w:val="bottom"/>
+            <w:hideMark/>
+          </w:tcPr>
+          <w:p>
+            <w:pPr>
+              <w:rPr>
+                <w:lang w:eastAsia="es-EC"/>
+              </w:rPr>
+            </w:pPr>
+            <w:r>
+              <w:rPr>
+                <w:lang w:eastAsia="es-EC"/>
+              </w:rPr>
+              <w:t>Descripción</w:t>
+            </w:r>
+          </w:p>
+        </w:tc>
+      </w:tr>
+      <w:tr>
+        <w:trPr>
+          <w:tblCellSpacing w:w="15" w:type="dxa"/>
+        </w:trPr>
+        <w:tc>
+          <w:tcPr>
+            <w:tcW w:w="0" w:type="auto"/>
+            <w:tcBorders>
+              <w:top w:val="single" w:sz="2" w:space="0" w:color="D9D9E3"/>
+              <w:left w:val="single" w:sz="6" w:space="0" w:color="D9D9E3"/>
+              <w:bottom w:val="single" w:sz="6" w:space="0" w:color="D9D9E3"/>
+              <w:right w:val="single" w:sz="2" w:space="0" w:color="D9D9E3"/>
+            </w:tcBorders>
+            <w:shd w:val="clear" w:color="auto" w:fill="auto"/>
+            <w:vAlign w:val="bottom"/>
+            <w:hideMark/>
+          </w:tcPr>
+          <w:p>
+            <w:pPr>
+              <w:rPr>
+                <w:lang w:eastAsia="es-EC"/>
+              </w:rPr>
+            </w:pPr>
+            <w:proofErr w:type="spellStart"/>
+            <w:proofErr w:type="gramStart"/>
+            <w:r>
+              <w:rPr>
+                <w:lang w:eastAsia="es-EC"/>
+              </w:rPr>
+              <w:t>start</w:t>
+            </w:r>
+            <w:proofErr w:type="spellEnd"/>
+            <w:r>
+              <w:rPr>
+                <w:lang w:eastAsia="es-EC"/>
+              </w:rPr>
+              <w:t>(</w:t>
+            </w:r>
+            <w:proofErr w:type="gramEnd"/>
+            <w:r>
+              <w:rPr>
+                <w:lang w:eastAsia="es-EC"/>
+              </w:rPr>
+              <w:t>)</w:t>
+            </w:r>
+          </w:p>
+        </w:tc>
+        <w:tc>
+          <w:tcPr>
+            <w:tcW w:w="0" w:type="auto"/>
+            <w:tcBorders>
+              <w:top w:val="single" w:sz="2" w:space="0" w:color="D9D9E3"/>
+              <w:left w:val="single" w:sz="6" w:space="0" w:color="D9D9E3"/>
+              <w:bottom w:val="single" w:sz="6" w:space="0" w:color="D9D9E3"/>
+              <w:right w:val="single" w:sz="6" w:space="0" w:color="D9D9E3"/>
+            </w:tcBorders>
+            <w:shd w:val="clear" w:color="auto" w:fill="auto"/>
+            <w:vAlign w:val="bottom"/>
+            <w:hideMark/>
+          </w:tcPr>
+          <w:p>
+            <w:pPr>
+              <w:rPr>
+                <w:lang w:eastAsia="es-EC"/>
+              </w:rPr>
+            </w:pPr>
+            <w:r>
+              <w:rPr>
+                <w:lang w:eastAsia="es-EC"/>
+              </w:rPr>
+              <w:t xml:space="preserve">Inicia la ejecución del hilo, llamando al método </w:t>
+            </w:r>
+            <w:proofErr w:type="gramStart"/>
+            <w:r>
+              <w:rPr>
+                <w:lang w:eastAsia="es-EC"/>
+              </w:rPr>
+              <w:t>run(</w:t>
+            </w:r>
+            <w:proofErr w:type="gramEnd"/>
+            <w:r>
+              <w:rPr>
+                <w:lang w:eastAsia="es-EC"/>
+              </w:rPr>
+              <w:t>).</w:t>
+            </w:r>
+          </w:p>
+        </w:tc>
+      </w:tr>
+      <w:tr>
+        <w:trPr>
+          <w:tblCellSpacing w:w="15" w:type="dxa"/>
+        </w:trPr>
+        <w:tc>
+          <w:tcPr>
+            <w:tcW w:w="0" w:type="auto"/>
+            <w:tcBorders>
+              <w:top w:val="single" w:sz="2" w:space="0" w:color="D9D9E3"/>
+              <w:left w:val="single" w:sz="6" w:space="0" w:color="D9D9E3"/>
+              <w:bottom w:val="single" w:sz="6" w:space="0" w:color="D9D9E3"/>
+              <w:right w:val="single" w:sz="2" w:space="0" w:color="D9D9E3"/>
+            </w:tcBorders>
+            <w:shd w:val="clear" w:color="auto" w:fill="auto"/>
+            <w:vAlign w:val="bottom"/>
+            <w:hideMark/>
+          </w:tcPr>
+          <w:p>
+            <w:pPr>
+              <w:rPr>
+                <w:lang w:eastAsia="es-EC"/>
+              </w:rPr>
+            </w:pPr>
+            <w:proofErr w:type="gramStart"/>
+            <w:r>
+              <w:rPr>
+                <w:lang w:eastAsia="es-EC"/>
+              </w:rPr>
+              <w:t>run(</w:t>
+            </w:r>
+            <w:proofErr w:type="gramEnd"/>
+            <w:r>
+              <w:rPr>
+                <w:lang w:eastAsia="es-EC"/>
+              </w:rPr>
+              <w:t>)</w:t>
+            </w:r>
+          </w:p>
+        </w:tc>
+        <w:tc>
+          <w:tcPr>
+            <w:tcW w:w="0" w:type="auto"/>
+            <w:tcBorders>
+              <w:top w:val="single" w:sz="2" w:space="0" w:color="D9D9E3"/>
+              <w:left w:val="single" w:sz="6" w:space="0" w:color="D9D9E3"/>
+              <w:bottom w:val="single" w:sz="6" w:space="0" w:color="D9D9E3"/>
+              <w:right w:val="single" w:sz="6" w:space="0" w:color="D9D9E3"/>
+            </w:tcBorders>
+            <w:shd w:val="clear" w:color="auto" w:fill="auto"/>
+            <w:vAlign w:val="bottom"/>
+            <w:hideMark/>
+          </w:tcPr>
+          <w:p>
+            <w:pPr>
+              <w:rPr>
+                <w:lang w:eastAsia="es-EC"/>
+              </w:rPr>
+            </w:pPr>
+            <w:r>
+              <w:rPr>
+                <w:lang w:eastAsia="es-EC"/>
+              </w:rPr>
+              <w:t>Define el código que se ejecutará en el hilo.</w:t>
+            </w:r>
+          </w:p>
+        </w:tc>
+      </w:tr>
+      <w:tr>
+        <w:trPr>
+          <w:tblCellSpacing w:w="15" w:type="dxa"/>
+        </w:trPr>
+        <w:tc>
+          <w:tcPr>
+            <w:tcW w:w="0" w:type="auto"/>
+            <w:tcBorders>
+              <w:top w:val="single" w:sz="2" w:space="0" w:color="D9D9E3"/>
+              <w:left w:val="single" w:sz="6" w:space="0" w:color="D9D9E3"/>
+              <w:bottom w:val="single" w:sz="6" w:space="0" w:color="D9D9E3"/>
+              <w:right w:val="single" w:sz="2" w:space="0" w:color="D9D9E3"/>
+            </w:tcBorders>
+            <w:shd w:val="clear" w:color="auto" w:fill="auto"/>
+            <w:vAlign w:val="bottom"/>
+            <w:hideMark/>
+          </w:tcPr>
+          <w:p>
+            <w:pPr>
+              <w:rPr>
+                <w:lang w:eastAsia="es-EC"/>
+              </w:rPr>
+            </w:pPr>
+            <w:proofErr w:type="spellStart"/>
+            <w:proofErr w:type="gramStart"/>
+            <w:r>
+              <w:rPr>
+                <w:lang w:eastAsia="es-EC"/>
+              </w:rPr>
+              <w:t>sleep</w:t>
+            </w:r>
+            <w:proofErr w:type="spellEnd"/>
+            <w:r>
+              <w:rPr>
+                <w:lang w:eastAsia="es-EC"/>
+              </w:rPr>
+              <w:t>(</w:t>
+            </w:r>
+            <w:proofErr w:type="spellStart"/>
+            <w:proofErr w:type="gramEnd"/>
+            <w:r>
+              <w:rPr>
+                <w:lang w:eastAsia="es-EC"/>
+              </w:rPr>
+              <w:t>long</w:t>
+            </w:r>
+            <w:proofErr w:type="spellEnd"/>
+            <w:r>
+              <w:rPr>
+                <w:lang w:eastAsia="es-EC"/>
+              </w:rPr>
+              <w:t xml:space="preserve"> ms)</w:t>
+            </w:r>
+          </w:p>
+        </w:tc>
+        <w:tc>
+          <w:tcPr>
+            <w:tcW w:w="0" w:type="auto"/>
+            <w:tcBorders>
+              <w:top w:val="single" w:sz="2" w:space="0" w:color="D9D9E3"/>
+              <w:left w:val="single" w:sz="6" w:space="0" w:color="D9D9E3"/>
+              <w:bottom w:val="single" w:sz="6" w:space="0" w:color="D9D9E3"/>
+              <w:right w:val="single" w:sz="6" w:space="0" w:color="D9D9E3"/>
+            </w:tcBorders>
+            <w:shd w:val="clear" w:color="auto" w:fill="auto"/>
+            <w:vAlign w:val="bottom"/>
+            <w:hideMark/>
+          </w:tcPr>
+          <w:p>
+            <w:pPr>
+              <w:rPr>
+                <w:lang w:eastAsia="es-EC"/>
+              </w:rPr>
+            </w:pPr>
+            <w:r>
+              <w:rPr>
+                <w:lang w:eastAsia="es-EC"/>
+              </w:rPr>
+              <w:t>Hace que el hilo actual se suspenda durante el número especificado de milisegundos.</w:t>
+            </w:r>
+          </w:p>
+        </w:tc>
+      </w:tr>
+      <w:tr>
+        <w:trPr>
+          <w:tblCellSpacing w:w="15" w:type="dxa"/>
+        </w:trPr>
+        <w:tc>
+          <w:tcPr>
+            <w:tcW w:w="0" w:type="auto"/>
+            <w:tcBorders>
+              <w:top w:val="single" w:sz="2" w:space="0" w:color="D9D9E3"/>
+              <w:left w:val="single" w:sz="6" w:space="0" w:color="D9D9E3"/>
+              <w:bottom w:val="single" w:sz="6" w:space="0" w:color="D9D9E3"/>
+              <w:right w:val="single" w:sz="2" w:space="0" w:color="D9D9E3"/>
+            </w:tcBorders>
+            <w:shd w:val="clear" w:color="auto" w:fill="auto"/>
+            <w:vAlign w:val="bottom"/>
+            <w:hideMark/>
+          </w:tcPr>
+          <w:p>
+            <w:pPr>
+              <w:rPr>
+                <w:lang w:eastAsia="es-EC"/>
+              </w:rPr>
+            </w:pPr>
+            <w:proofErr w:type="spellStart"/>
+            <w:proofErr w:type="gramStart"/>
+            <w:r>
+              <w:rPr>
+                <w:lang w:eastAsia="es-EC"/>
+              </w:rPr>
+              <w:t>join</w:t>
+            </w:r>
+            <w:proofErr w:type="spellEnd"/>
+            <w:r>
+              <w:rPr>
+                <w:lang w:eastAsia="es-EC"/>
+              </w:rPr>
+              <w:t>(</w:t>
+            </w:r>
+            <w:proofErr w:type="gramEnd"/>
+            <w:r>
+              <w:rPr>
+                <w:lang w:eastAsia="es-EC"/>
+              </w:rPr>
+              <w:t>)</w:t>
+            </w:r>
+          </w:p>
+        </w:tc>
+        <w:tc>
+          <w:tcPr>
+            <w:tcW w:w="0" w:type="auto"/>
+            <w:tcBorders>
+              <w:top w:val="single" w:sz="2" w:space="0" w:color="D9D9E3"/>
+              <w:left w:val="single" w:sz="6" w:space="0" w:color="D9D9E3"/>
+              <w:bottom w:val="single" w:sz="6" w:space="0" w:color="D9D9E3"/>
+              <w:right w:val="single" w:sz="6" w:space="0" w:color="D9D9E3"/>
+            </w:tcBorders>
+            <w:shd w:val="clear" w:color="auto" w:fill="auto"/>
+            <w:vAlign w:val="bottom"/>
+            <w:hideMark/>
+          </w:tcPr>
+          <w:p>
+            <w:pPr>
+              <w:rPr>
+                <w:lang w:eastAsia="es-EC"/>
+              </w:rPr>
+            </w:pPr>
+            <w:r>
+              <w:rPr>
+                <w:lang w:eastAsia="es-EC"/>
+              </w:rPr>
+              <w:t>Hace que el hilo actual espere hasta que el hilo en el que se invoca haya terminado su ejecución.</w:t>
+            </w:r>
+          </w:p>
+        </w:tc>
+      </w:tr>
+      <w:tr>
+        <w:trPr>
+          <w:tblCellSpacing w:w="15" w:type="dxa"/>
+        </w:trPr>
+        <w:tc>
+          <w:tcPr>
+            <w:tcW w:w="0" w:type="auto"/>
+            <w:tcBorders>
+              <w:top w:val="single" w:sz="2" w:space="0" w:color="D9D9E3"/>
+              <w:left w:val="single" w:sz="6" w:space="0" w:color="D9D9E3"/>
+              <w:bottom w:val="single" w:sz="6" w:space="0" w:color="D9D9E3"/>
+              <w:right w:val="single" w:sz="2" w:space="0" w:color="D9D9E3"/>
+            </w:tcBorders>
+            <w:shd w:val="clear" w:color="auto" w:fill="auto"/>
+            <w:vAlign w:val="bottom"/>
+            <w:hideMark/>
+          </w:tcPr>
+          <w:p>
+            <w:pPr>
+              <w:rPr>
+                <w:lang w:eastAsia="es-EC"/>
+              </w:rPr>
+            </w:pPr>
+            <w:proofErr w:type="spellStart"/>
+            <w:proofErr w:type="gramStart"/>
+            <w:r>
+              <w:rPr>
+                <w:lang w:eastAsia="es-EC"/>
+              </w:rPr>
+              <w:t>interrupt</w:t>
+            </w:r>
+            <w:proofErr w:type="spellEnd"/>
+            <w:r>
+              <w:rPr>
+                <w:lang w:eastAsia="es-EC"/>
+              </w:rPr>
+              <w:t>(</w:t>
+            </w:r>
+            <w:proofErr w:type="gramEnd"/>
+            <w:r>
+              <w:rPr>
+                <w:lang w:eastAsia="es-EC"/>
+              </w:rPr>
+              <w:t>)</w:t>
+            </w:r>
+          </w:p>
+        </w:tc>
+        <w:tc>
+          <w:tcPr>
+            <w:tcW w:w="0" w:type="auto"/>
+            <w:tcBorders>
+              <w:top w:val="single" w:sz="2" w:space="0" w:color="D9D9E3"/>
+              <w:left w:val="single" w:sz="6" w:space="0" w:color="D9D9E3"/>
+              <w:bottom w:val="single" w:sz="6" w:space="0" w:color="D9D9E3"/>
+              <w:right w:val="single" w:sz="6" w:space="0" w:color="D9D9E3"/>
+            </w:tcBorders>
+            <w:shd w:val="clear" w:color="auto" w:fill="auto"/>
+            <w:vAlign w:val="bottom"/>
+            <w:hideMark/>
+          </w:tcPr>
+          <w:p>
+            <w:pPr>
+              <w:rPr>
+                <w:lang w:eastAsia="es-EC"/>
+              </w:rPr>
+            </w:pPr>
+            <w:r>
+              <w:rPr>
+                <w:lang w:eastAsia="es-EC"/>
+              </w:rPr>
+              <w:t xml:space="preserve">Interrumpe el hilo actual, lanzando una excepción </w:t>
+            </w:r>
+            <w:proofErr w:type="spellStart"/>
+            <w:r>
+              <w:rPr>
+                <w:lang w:eastAsia="es-EC"/>
+              </w:rPr>
+              <w:t>InterruptedException</w:t>
+            </w:r>
+            <w:proofErr w:type="spellEnd"/>
+            <w:r>
+              <w:rPr>
+                <w:lang w:eastAsia="es-EC"/>
+              </w:rPr>
+              <w:t>.</w:t>
+            </w:r>
+          </w:p>
+        </w:tc>
+      </w:tr>
+      <w:tr>
+        <w:trPr>
+          <w:tblCellSpacing w:w="15" w:type="dxa"/>
+        </w:trPr>
+        <w:tc>
+          <w:tcPr>
+            <w:tcW w:w="0" w:type="auto"/>
+            <w:tcBorders>
+              <w:top w:val="single" w:sz="2" w:space="0" w:color="D9D9E3"/>
+              <w:left w:val="single" w:sz="6" w:space="0" w:color="D9D9E3"/>
+              <w:bottom w:val="single" w:sz="6" w:space="0" w:color="D9D9E3"/>
+              <w:right w:val="single" w:sz="2" w:space="0" w:color="D9D9E3"/>
+            </w:tcBorders>
+            <w:shd w:val="clear" w:color="auto" w:fill="auto"/>
+            <w:vAlign w:val="bottom"/>
+            <w:hideMark/>
+          </w:tcPr>
+          <w:p>
+            <w:pPr>
+              <w:rPr>
+                <w:lang w:eastAsia="es-EC"/>
+              </w:rPr>
+            </w:pPr>
+            <w:proofErr w:type="spellStart"/>
+            <w:proofErr w:type="gramStart"/>
+            <w:r>
+              <w:rPr>
+                <w:lang w:eastAsia="es-EC"/>
+              </w:rPr>
+              <w:t>isAlive</w:t>
+            </w:r>
+            <w:proofErr w:type="spellEnd"/>
+            <w:r>
+              <w:rPr>
+                <w:lang w:eastAsia="es-EC"/>
+              </w:rPr>
+              <w:t>(</w:t>
+            </w:r>
+            <w:proofErr w:type="gramEnd"/>
+            <w:r>
+              <w:rPr>
+                <w:lang w:eastAsia="es-EC"/>
+              </w:rPr>
+              <w:t>)</w:t>
+            </w:r>
+          </w:p>
+        </w:tc>
+        <w:tc>
+          <w:tcPr>
+            <w:tcW w:w="0" w:type="auto"/>
+            <w:tcBorders>
+              <w:top w:val="single" w:sz="2" w:space="0" w:color="D9D9E3"/>
+              <w:left w:val="single" w:sz="6" w:space="0" w:color="D9D9E3"/>
+              <w:bottom w:val="single" w:sz="6" w:space="0" w:color="D9D9E3"/>
+              <w:right w:val="single" w:sz="6" w:space="0" w:color="D9D9E3"/>
+            </w:tcBorders>
+            <w:shd w:val="clear" w:color="auto" w:fill="auto"/>
+            <w:vAlign w:val="bottom"/>
+            <w:hideMark/>
+          </w:tcPr>
+          <w:p>
+            <w:pPr>
+              <w:rPr>
+                <w:lang w:eastAsia="es-EC"/>
+              </w:rPr>
+            </w:pPr>
+            <w:r>
+              <w:rPr>
+                <w:lang w:eastAsia="es-EC"/>
+              </w:rPr>
+              <w:t>Verifica si el hilo está en ejecución. Devuelve true si el hilo aún está en ejecución; de lo contrario, false.</w:t>
+            </w:r>
+          </w:p>
+        </w:tc>
+      </w:tr>
+      <w:tr>
+        <w:trPr>
+          <w:tblCellSpacing w:w="15" w:type="dxa"/>
+        </w:trPr>
+        <w:tc>
+          <w:tcPr>
+            <w:tcW w:w="0" w:type="auto"/>
+            <w:tcBorders>
+              <w:top w:val="single" w:sz="2" w:space="0" w:color="D9D9E3"/>
+              <w:left w:val="single" w:sz="6" w:space="0" w:color="D9D9E3"/>
+              <w:bottom w:val="single" w:sz="6" w:space="0" w:color="D9D9E3"/>
+              <w:right w:val="single" w:sz="2" w:space="0" w:color="D9D9E3"/>
+            </w:tcBorders>
+            <w:shd w:val="clear" w:color="auto" w:fill="auto"/>
+            <w:vAlign w:val="bottom"/>
+            <w:hideMark/>
+          </w:tcPr>
+          <w:p>
+            <w:pPr>
+              <w:rPr>
+                <w:lang w:eastAsia="es-EC"/>
+              </w:rPr>
+            </w:pPr>
+            <w:proofErr w:type="spellStart"/>
+            <w:proofErr w:type="gramStart"/>
+            <w:r>
+              <w:rPr>
+                <w:lang w:eastAsia="es-EC"/>
+              </w:rPr>
+              <w:t>yield</w:t>
+            </w:r>
+            <w:proofErr w:type="spellEnd"/>
+            <w:r>
+              <w:rPr>
+                <w:lang w:eastAsia="es-EC"/>
+              </w:rPr>
+              <w:t>(</w:t>
+            </w:r>
+            <w:proofErr w:type="gramEnd"/>
+            <w:r>
+              <w:rPr>
+                <w:lang w:eastAsia="es-EC"/>
+              </w:rPr>
+              <w:t>)</w:t>
+            </w:r>
+          </w:p>
+        </w:tc>
+        <w:tc>
+          <w:tcPr>
+            <w:tcW w:w="0" w:type="auto"/>
+            <w:tcBorders>
+              <w:top w:val="single" w:sz="2" w:space="0" w:color="D9D9E3"/>
+              <w:left w:val="single" w:sz="6" w:space="0" w:color="D9D9E3"/>
+              <w:bottom w:val="single" w:sz="6" w:space="0" w:color="D9D9E3"/>
+              <w:right w:val="single" w:sz="6" w:space="0" w:color="D9D9E3"/>
+            </w:tcBorders>
+            <w:shd w:val="clear" w:color="auto" w:fill="auto"/>
+            <w:vAlign w:val="bottom"/>
+            <w:hideMark/>
+          </w:tcPr>
+          <w:p>
+            <w:pPr>
+              <w:rPr>
+                <w:lang w:eastAsia="es-EC"/>
+              </w:rPr>
+            </w:pPr>
+            <w:r>
+              <w:rPr>
+                <w:lang w:eastAsia="es-EC"/>
+              </w:rPr>
+              <w:t>Hace que el hilo actual ceda el turno al siguiente hilo en la cola de planificación.</w:t>
+            </w:r>
+          </w:p>
+        </w:tc>
+      </w:tr>
+      <w:tr>
+        <w:trPr>
+          <w:tblCellSpacing w:w="15" w:type="dxa"/>
+        </w:trPr>
+        <w:tc>
+          <w:tcPr>
+            <w:tcW w:w="0" w:type="auto"/>
+            <w:tcBorders>
+              <w:top w:val="single" w:sz="2" w:space="0" w:color="D9D9E3"/>
+              <w:left w:val="single" w:sz="6" w:space="0" w:color="D9D9E3"/>
+              <w:bottom w:val="single" w:sz="6" w:space="0" w:color="D9D9E3"/>
+              <w:right w:val="single" w:sz="2" w:space="0" w:color="D9D9E3"/>
+            </w:tcBorders>
+            <w:shd w:val="clear" w:color="auto" w:fill="auto"/>
+            <w:vAlign w:val="bottom"/>
+            <w:hideMark/>
+          </w:tcPr>
+          <w:p>
+            <w:pPr>
+              <w:rPr>
+                <w:lang w:eastAsia="es-EC"/>
+              </w:rPr>
+            </w:pPr>
+            <w:proofErr w:type="spellStart"/>
+            <w:proofErr w:type="gramStart"/>
+            <w:r>
+              <w:rPr>
+                <w:lang w:eastAsia="es-EC"/>
+              </w:rPr>
+              <w:t>setPriority</w:t>
+            </w:r>
+            <w:proofErr w:type="spellEnd"/>
+            <w:r>
+              <w:rPr>
+                <w:lang w:eastAsia="es-EC"/>
+              </w:rPr>
+              <w:t>(</w:t>
+            </w:r>
+            <w:proofErr w:type="spellStart"/>
+            <w:proofErr w:type="gramEnd"/>
+            <w:r>
+              <w:rPr>
+                <w:lang w:eastAsia="es-EC"/>
+              </w:rPr>
+              <w:t>int</w:t>
+            </w:r>
+            <w:proofErr w:type="spellEnd"/>
+            <w:r>
+              <w:rPr>
+                <w:lang w:eastAsia="es-EC"/>
+              </w:rPr>
+              <w:t xml:space="preserve"> </w:t>
+            </w:r>
+            <w:proofErr w:type="spellStart"/>
+            <w:r>
+              <w:rPr>
+                <w:lang w:eastAsia="es-EC"/>
+              </w:rPr>
+              <w:t>priority</w:t>
+            </w:r>
+            <w:proofErr w:type="spellEnd"/>
+            <w:r>
+              <w:rPr>
+                <w:lang w:eastAsia="es-EC"/>
+              </w:rPr>
+              <w:t>)</w:t>
+            </w:r>
+          </w:p>
+        </w:tc>
+        <w:tc>
+          <w:tcPr>
+            <w:tcW w:w="0" w:type="auto"/>
+            <w:tcBorders>
+              <w:top w:val="single" w:sz="2" w:space="0" w:color="D9D9E3"/>
+              <w:left w:val="single" w:sz="6" w:space="0" w:color="D9D9E3"/>
+              <w:bottom w:val="single" w:sz="6" w:space="0" w:color="D9D9E3"/>
+              <w:right w:val="single" w:sz="6" w:space="0" w:color="D9D9E3"/>
+            </w:tcBorders>
+            <w:shd w:val="clear" w:color="auto" w:fill="auto"/>
+            <w:vAlign w:val="bottom"/>
+            <w:hideMark/>
+          </w:tcPr>
+          <w:p>
+            <w:pPr>
+              <w:rPr>
+                <w:lang w:eastAsia="es-EC"/>
+              </w:rPr>
+            </w:pPr>
+            <w:r>
+              <w:rPr>
+                <w:lang w:eastAsia="es-EC"/>
+              </w:rPr>
+              <w:t xml:space="preserve">Establece la prioridad del hilo, un número entre </w:t>
+            </w:r>
+            <w:proofErr w:type="spellStart"/>
+            <w:r>
+              <w:rPr>
+                <w:lang w:eastAsia="es-EC"/>
+              </w:rPr>
+              <w:t>Thread.MIN_PRIORITY</w:t>
+            </w:r>
+            <w:proofErr w:type="spellEnd"/>
+            <w:r>
+              <w:rPr>
+                <w:lang w:eastAsia="es-EC"/>
+              </w:rPr>
+              <w:t xml:space="preserve"> (1) y </w:t>
+            </w:r>
+            <w:proofErr w:type="spellStart"/>
+            <w:r>
+              <w:rPr>
+                <w:lang w:eastAsia="es-EC"/>
+              </w:rPr>
+              <w:t>Thread.MAX_PRIORITY</w:t>
+            </w:r>
+            <w:proofErr w:type="spellEnd"/>
+            <w:r>
+              <w:rPr>
+                <w:lang w:eastAsia="es-EC"/>
+              </w:rPr>
+              <w:t xml:space="preserve"> (10).</w:t>
+            </w:r>
+          </w:p>
+        </w:tc>
+      </w:tr>
+      <w:tr>
+        <w:trPr>
+          <w:tblCellSpacing w:w="15" w:type="dxa"/>
+        </w:trPr>
+        <w:tc>
+          <w:tcPr>
+            <w:tcW w:w="0" w:type="auto"/>
+            <w:tcBorders>
+              <w:top w:val="single" w:sz="2" w:space="0" w:color="D9D9E3"/>
+              <w:left w:val="single" w:sz="6" w:space="0" w:color="D9D9E3"/>
+              <w:bottom w:val="single" w:sz="6" w:space="0" w:color="D9D9E3"/>
+              <w:right w:val="single" w:sz="2" w:space="0" w:color="D9D9E3"/>
+            </w:tcBorders>
+            <w:shd w:val="clear" w:color="auto" w:fill="auto"/>
+            <w:vAlign w:val="bottom"/>
+            <w:hideMark/>
+          </w:tcPr>
+          <w:p>
+            <w:pPr>
+              <w:rPr>
+                <w:lang w:eastAsia="es-EC"/>
+              </w:rPr>
+            </w:pPr>
+            <w:proofErr w:type="spellStart"/>
+            <w:proofErr w:type="gramStart"/>
+            <w:r>
+              <w:rPr>
+                <w:lang w:eastAsia="es-EC"/>
+              </w:rPr>
+              <w:t>getName</w:t>
+            </w:r>
+            <w:proofErr w:type="spellEnd"/>
+            <w:r>
+              <w:rPr>
+                <w:lang w:eastAsia="es-EC"/>
+              </w:rPr>
+              <w:t>(</w:t>
+            </w:r>
+            <w:proofErr w:type="gramEnd"/>
+            <w:r>
+              <w:rPr>
+                <w:lang w:eastAsia="es-EC"/>
+              </w:rPr>
+              <w:t>)</w:t>
+            </w:r>
+          </w:p>
+        </w:tc>
+        <w:tc>
+          <w:tcPr>
+            <w:tcW w:w="0" w:type="auto"/>
+            <w:tcBorders>
+              <w:top w:val="single" w:sz="2" w:space="0" w:color="D9D9E3"/>
+              <w:left w:val="single" w:sz="6" w:space="0" w:color="D9D9E3"/>
+              <w:bottom w:val="single" w:sz="6" w:space="0" w:color="D9D9E3"/>
+              <w:right w:val="single" w:sz="6" w:space="0" w:color="D9D9E3"/>
+            </w:tcBorders>
+            <w:shd w:val="clear" w:color="auto" w:fill="auto"/>
+            <w:vAlign w:val="bottom"/>
+            <w:hideMark/>
+          </w:tcPr>
+          <w:p>
+            <w:pPr>
+              <w:rPr>
+                <w:lang w:eastAsia="es-EC"/>
+              </w:rPr>
+            </w:pPr>
+            <w:r>
+              <w:rPr>
+                <w:lang w:eastAsia="es-EC"/>
+              </w:rPr>
+              <w:t>Obtiene el nombre del hilo.</w:t>
+            </w:r>
+          </w:p>
+        </w:tc>
+      </w:tr>
+      <w:tr>
+        <w:trPr>
+          <w:tblCellSpacing w:w="15" w:type="dxa"/>
+        </w:trPr>
+        <w:tc>
+          <w:tcPr>
+            <w:tcW w:w="0" w:type="auto"/>
+            <w:tcBorders>
+              <w:top w:val="single" w:sz="2" w:space="0" w:color="D9D9E3"/>
+              <w:left w:val="single" w:sz="6" w:space="0" w:color="D9D9E3"/>
+              <w:bottom w:val="single" w:sz="6" w:space="0" w:color="D9D9E3"/>
+              <w:right w:val="single" w:sz="2" w:space="0" w:color="D9D9E3"/>
+            </w:tcBorders>
+            <w:shd w:val="clear" w:color="auto" w:fill="auto"/>
+            <w:vAlign w:val="bottom"/>
+            <w:hideMark/>
+          </w:tcPr>
+          <w:p>
+            <w:pPr>
+              <w:rPr>
+                <w:lang w:eastAsia="es-EC"/>
+              </w:rPr>
+            </w:pPr>
+            <w:proofErr w:type="spellStart"/>
+            <w:proofErr w:type="gramStart"/>
+            <w:r>
+              <w:rPr>
+                <w:lang w:eastAsia="es-EC"/>
+              </w:rPr>
+              <w:t>setName</w:t>
+            </w:r>
+            <w:proofErr w:type="spellEnd"/>
+            <w:r>
+              <w:rPr>
+                <w:lang w:eastAsia="es-EC"/>
+              </w:rPr>
+              <w:t>(</w:t>
+            </w:r>
+            <w:proofErr w:type="spellStart"/>
+            <w:proofErr w:type="gramEnd"/>
+            <w:r>
+              <w:rPr>
+                <w:lang w:eastAsia="es-EC"/>
+              </w:rPr>
+              <w:t>String</w:t>
+            </w:r>
+            <w:proofErr w:type="spellEnd"/>
+            <w:r>
+              <w:rPr>
+                <w:lang w:eastAsia="es-EC"/>
+              </w:rPr>
+              <w:t xml:space="preserve"> </w:t>
+            </w:r>
+            <w:proofErr w:type="spellStart"/>
+            <w:r>
+              <w:rPr>
+                <w:lang w:eastAsia="es-EC"/>
+              </w:rPr>
+              <w:t>name</w:t>
+            </w:r>
+            <w:proofErr w:type="spellEnd"/>
+            <w:r>
+              <w:rPr>
+                <w:lang w:eastAsia="es-EC"/>
+              </w:rPr>
+              <w:t>)</w:t>
+            </w:r>
+          </w:p>
+        </w:tc>
+        <w:tc>
+          <w:tcPr>
+            <w:tcW w:w="0" w:type="auto"/>
+            <w:tcBorders>
+              <w:top w:val="single" w:sz="2" w:space="0" w:color="D9D9E3"/>
+              <w:left w:val="single" w:sz="6" w:space="0" w:color="D9D9E3"/>
+              <w:bottom w:val="single" w:sz="6" w:space="0" w:color="D9D9E3"/>
+              <w:right w:val="single" w:sz="6" w:space="0" w:color="D9D9E3"/>
+            </w:tcBorders>
+            <w:shd w:val="clear" w:color="auto" w:fill="auto"/>
+            <w:vAlign w:val="bottom"/>
+            <w:hideMark/>
+          </w:tcPr>
+          <w:p>
+            <w:pPr>
+              <w:rPr>
+                <w:lang w:eastAsia="es-EC"/>
+              </w:rPr>
+            </w:pPr>
+            <w:r>
+              <w:rPr>
+                <w:lang w:eastAsia="es-EC"/>
+              </w:rPr>
+              <w:t>Establece el nombre del hilo.</w:t>
+            </w:r>
+          </w:p>
+        </w:tc>
+      </w:tr>
+    </w:tbl>
+    <w:p>
+      <w:pPr>
+        <w:rPr>
+          <w:u w:val="single"/>
+        </w:rPr>
+      </w:pPr>
+    </w:p>
     <w:p>
       <w:pPr>
         <w:pStyle w:val="Ttulo1"/>
@@ -1575,6 +2535,2965 @@
       </w:r>
       <w:bookmarkEnd w:id="2"/>
       <w:proofErr w:type="spellEnd"/>
+    </w:p>
+    <w:p>
+      <w:pPr>
+        <w:shd w:val="clear" w:color="auto" w:fill="2B2B2B"/>
+        <w:spacing w:after="0" w:line="240" w:lineRule="auto"/>
+        <w:rPr>
+          <w:rFonts w:ascii="Courier New" w:eastAsia="Times New Roman" w:hAnsi="Courier New" w:cs="Courier New"/>
+          <w:color w:val="A9B7C6"/>
+          <w:kern w:val="0"/>
+          <w:sz w:val="24"/>
+          <w:szCs w:val="24"/>
+          <w:lang w:eastAsia="es-EC"/>
+          <w14:ligatures w14:val="none"/>
+        </w:rPr>
+      </w:pPr>
+      <w:proofErr w:type="spellStart"/>
+      <w:r>
+        <w:rPr>
+          <w:rFonts w:ascii="Courier New" w:eastAsia="Times New Roman" w:hAnsi="Courier New" w:cs="Courier New"/>
+          <w:color w:val="CC7832"/>
+          <w:kern w:val="0"/>
+          <w:sz w:val="24"/>
+          <w:szCs w:val="24"/>
+          <w:lang w:eastAsia="es-EC"/>
+          <w14:ligatures w14:val="none"/>
+        </w:rPr>
+        <w:t>package</w:t>
+      </w:r>
+      <w:proofErr w:type="spellEnd"/>
+      <w:r>
+        <w:rPr>
+          <w:rFonts w:ascii="Courier New" w:eastAsia="Times New Roman" w:hAnsi="Courier New" w:cs="Courier New"/>
+          <w:color w:val="CC7832"/>
+          <w:kern w:val="0"/>
+          <w:sz w:val="24"/>
+          <w:szCs w:val="24"/>
+          <w:lang w:eastAsia="es-EC"/>
+          <w14:ligatures w14:val="none"/>
+        </w:rPr>
+        <w:t xml:space="preserve"> </w:t>
+      </w:r>
+      <w:r>
+        <w:rPr>
+          <w:rFonts w:ascii="Courier New" w:eastAsia="Times New Roman" w:hAnsi="Courier New" w:cs="Courier New"/>
+          <w:color w:val="A9B7C6"/>
+          <w:kern w:val="0"/>
+          <w:sz w:val="24"/>
+          <w:szCs w:val="24"/>
+          <w:lang w:eastAsia="es-EC"/>
+          <w14:ligatures w14:val="none"/>
+        </w:rPr>
+        <w:t>_258_CreandoHilosHeredandoClaseThreads.Threads</w:t>
+      </w:r>
+      <w:r>
+        <w:rPr>
+          <w:rFonts w:ascii="Courier New" w:eastAsia="Times New Roman" w:hAnsi="Courier New" w:cs="Courier New"/>
+          <w:color w:val="CC7832"/>
+          <w:kern w:val="0"/>
+          <w:sz w:val="24"/>
+          <w:szCs w:val="24"/>
+          <w:lang w:eastAsia="es-EC"/>
+          <w14:ligatures w14:val="none"/>
+        </w:rPr>
+        <w:t>;</w:t>
+      </w:r>
+      <w:r>
+        <w:rPr>
+          <w:rFonts w:ascii="Courier New" w:eastAsia="Times New Roman" w:hAnsi="Courier New" w:cs="Courier New"/>
+          <w:color w:val="CC7832"/>
+          <w:kern w:val="0"/>
+          <w:sz w:val="24"/>
+          <w:szCs w:val="24"/>
+          <w:lang w:eastAsia="es-EC"/>
+          <w14:ligatures w14:val="none"/>
+        </w:rPr>
+        <w:br/>
+      </w:r>
+      <w:r>
+        <w:rPr>
+          <w:rFonts w:ascii="Courier New" w:eastAsia="Times New Roman" w:hAnsi="Courier New" w:cs="Courier New"/>
+          <w:color w:val="CC7832"/>
+          <w:kern w:val="0"/>
+          <w:sz w:val="24"/>
+          <w:szCs w:val="24"/>
+          <w:lang w:eastAsia="es-EC"/>
+          <w14:ligatures w14:val="none"/>
+        </w:rPr>
+        <w:br/>
+      </w:r>
+      <w:proofErr w:type="spellStart"/>
+      <w:r>
+        <w:rPr>
+          <w:rFonts w:ascii="Courier New" w:eastAsia="Times New Roman" w:hAnsi="Courier New" w:cs="Courier New"/>
+          <w:color w:val="CC7832"/>
+          <w:kern w:val="0"/>
+          <w:sz w:val="24"/>
+          <w:szCs w:val="24"/>
+          <w:lang w:eastAsia="es-EC"/>
+          <w14:ligatures w14:val="none"/>
+        </w:rPr>
+        <w:t>public</w:t>
+      </w:r>
+      <w:proofErr w:type="spellEnd"/>
+      <w:r>
+        <w:rPr>
+          <w:rFonts w:ascii="Courier New" w:eastAsia="Times New Roman" w:hAnsi="Courier New" w:cs="Courier New"/>
+          <w:color w:val="CC7832"/>
+          <w:kern w:val="0"/>
+          <w:sz w:val="24"/>
+          <w:szCs w:val="24"/>
+          <w:lang w:eastAsia="es-EC"/>
+          <w14:ligatures w14:val="none"/>
+        </w:rPr>
+        <w:t xml:space="preserve"> </w:t>
+      </w:r>
+      <w:proofErr w:type="spellStart"/>
+      <w:r>
+        <w:rPr>
+          <w:rFonts w:ascii="Courier New" w:eastAsia="Times New Roman" w:hAnsi="Courier New" w:cs="Courier New"/>
+          <w:color w:val="CC7832"/>
+          <w:kern w:val="0"/>
+          <w:sz w:val="24"/>
+          <w:szCs w:val="24"/>
+          <w:lang w:eastAsia="es-EC"/>
+          <w14:ligatures w14:val="none"/>
+        </w:rPr>
+        <w:t>class</w:t>
+      </w:r>
+      <w:proofErr w:type="spellEnd"/>
+      <w:r>
+        <w:rPr>
+          <w:rFonts w:ascii="Courier New" w:eastAsia="Times New Roman" w:hAnsi="Courier New" w:cs="Courier New"/>
+          <w:color w:val="CC7832"/>
+          <w:kern w:val="0"/>
+          <w:sz w:val="24"/>
+          <w:szCs w:val="24"/>
+          <w:lang w:eastAsia="es-EC"/>
+          <w14:ligatures w14:val="none"/>
+        </w:rPr>
+        <w:t xml:space="preserve"> </w:t>
+      </w:r>
+      <w:proofErr w:type="spellStart"/>
+      <w:r>
+        <w:rPr>
+          <w:rFonts w:ascii="Courier New" w:eastAsia="Times New Roman" w:hAnsi="Courier New" w:cs="Courier New"/>
+          <w:color w:val="A9B7C6"/>
+          <w:kern w:val="0"/>
+          <w:sz w:val="24"/>
+          <w:szCs w:val="24"/>
+          <w:lang w:eastAsia="es-EC"/>
+          <w14:ligatures w14:val="none"/>
+        </w:rPr>
+        <w:t>NombreThread</w:t>
+      </w:r>
+      <w:proofErr w:type="spellEnd"/>
+      <w:r>
+        <w:rPr>
+          <w:rFonts w:ascii="Courier New" w:eastAsia="Times New Roman" w:hAnsi="Courier New" w:cs="Courier New"/>
+          <w:color w:val="A9B7C6"/>
+          <w:kern w:val="0"/>
+          <w:sz w:val="24"/>
+          <w:szCs w:val="24"/>
+          <w:lang w:eastAsia="es-EC"/>
+          <w14:ligatures w14:val="none"/>
+        </w:rPr>
+        <w:t xml:space="preserve"> </w:t>
+      </w:r>
+      <w:proofErr w:type="spellStart"/>
+      <w:r>
+        <w:rPr>
+          <w:rFonts w:ascii="Courier New" w:eastAsia="Times New Roman" w:hAnsi="Courier New" w:cs="Courier New"/>
+          <w:color w:val="CC7832"/>
+          <w:kern w:val="0"/>
+          <w:sz w:val="24"/>
+          <w:szCs w:val="24"/>
+          <w:lang w:eastAsia="es-EC"/>
+          <w14:ligatures w14:val="none"/>
+        </w:rPr>
+        <w:t>extends</w:t>
+      </w:r>
+      <w:proofErr w:type="spellEnd"/>
+      <w:r>
+        <w:rPr>
+          <w:rFonts w:ascii="Courier New" w:eastAsia="Times New Roman" w:hAnsi="Courier New" w:cs="Courier New"/>
+          <w:color w:val="CC7832"/>
+          <w:kern w:val="0"/>
+          <w:sz w:val="24"/>
+          <w:szCs w:val="24"/>
+          <w:lang w:eastAsia="es-EC"/>
+          <w14:ligatures w14:val="none"/>
+        </w:rPr>
+        <w:t xml:space="preserve"> </w:t>
+      </w:r>
+      <w:proofErr w:type="spellStart"/>
+      <w:r>
+        <w:rPr>
+          <w:rFonts w:ascii="Courier New" w:eastAsia="Times New Roman" w:hAnsi="Courier New" w:cs="Courier New"/>
+          <w:color w:val="A9B7C6"/>
+          <w:kern w:val="0"/>
+          <w:sz w:val="24"/>
+          <w:szCs w:val="24"/>
+          <w:lang w:eastAsia="es-EC"/>
+          <w14:ligatures w14:val="none"/>
+        </w:rPr>
+        <w:t>Thread</w:t>
+      </w:r>
+      <w:proofErr w:type="spellEnd"/>
+      <w:r>
+        <w:rPr>
+          <w:rFonts w:ascii="Courier New" w:eastAsia="Times New Roman" w:hAnsi="Courier New" w:cs="Courier New"/>
+          <w:color w:val="A9B7C6"/>
+          <w:kern w:val="0"/>
+          <w:sz w:val="24"/>
+          <w:szCs w:val="24"/>
+          <w:lang w:eastAsia="es-EC"/>
+          <w14:ligatures w14:val="none"/>
+        </w:rPr>
+        <w:t xml:space="preserve"> {</w:t>
+      </w:r>
+      <w:r>
+        <w:rPr>
+          <w:rFonts w:ascii="Courier New" w:eastAsia="Times New Roman" w:hAnsi="Courier New" w:cs="Courier New"/>
+          <w:color w:val="A9B7C6"/>
+          <w:kern w:val="0"/>
+          <w:sz w:val="24"/>
+          <w:szCs w:val="24"/>
+          <w:lang w:eastAsia="es-EC"/>
+          <w14:ligatures w14:val="none"/>
+        </w:rPr>
+        <w:br/>
+        <w:t xml:space="preserve">    </w:t>
+      </w:r>
+      <w:proofErr w:type="spellStart"/>
+      <w:r>
+        <w:rPr>
+          <w:rFonts w:ascii="Courier New" w:eastAsia="Times New Roman" w:hAnsi="Courier New" w:cs="Courier New"/>
+          <w:color w:val="CC7832"/>
+          <w:kern w:val="0"/>
+          <w:sz w:val="24"/>
+          <w:szCs w:val="24"/>
+          <w:lang w:eastAsia="es-EC"/>
+          <w14:ligatures w14:val="none"/>
+        </w:rPr>
+        <w:t>public</w:t>
+      </w:r>
+      <w:proofErr w:type="spellEnd"/>
+      <w:r>
+        <w:rPr>
+          <w:rFonts w:ascii="Courier New" w:eastAsia="Times New Roman" w:hAnsi="Courier New" w:cs="Courier New"/>
+          <w:color w:val="CC7832"/>
+          <w:kern w:val="0"/>
+          <w:sz w:val="24"/>
+          <w:szCs w:val="24"/>
+          <w:lang w:eastAsia="es-EC"/>
+          <w14:ligatures w14:val="none"/>
+        </w:rPr>
+        <w:t xml:space="preserve"> </w:t>
+      </w:r>
+      <w:proofErr w:type="spellStart"/>
+      <w:r>
+        <w:rPr>
+          <w:rFonts w:ascii="Courier New" w:eastAsia="Times New Roman" w:hAnsi="Courier New" w:cs="Courier New"/>
+          <w:color w:val="FFC66D"/>
+          <w:kern w:val="0"/>
+          <w:sz w:val="24"/>
+          <w:szCs w:val="24"/>
+          <w:lang w:eastAsia="es-EC"/>
+          <w14:ligatures w14:val="none"/>
+        </w:rPr>
+        <w:t>NombreThread</w:t>
+      </w:r>
+      <w:proofErr w:type="spellEnd"/>
+      <w:r>
+        <w:rPr>
+          <w:rFonts w:ascii="Courier New" w:eastAsia="Times New Roman" w:hAnsi="Courier New" w:cs="Courier New"/>
+          <w:color w:val="A9B7C6"/>
+          <w:kern w:val="0"/>
+          <w:sz w:val="24"/>
+          <w:szCs w:val="24"/>
+          <w:lang w:eastAsia="es-EC"/>
+          <w14:ligatures w14:val="none"/>
+        </w:rPr>
+        <w:t>(</w:t>
+      </w:r>
+      <w:proofErr w:type="spellStart"/>
+      <w:r>
+        <w:rPr>
+          <w:rFonts w:ascii="Courier New" w:eastAsia="Times New Roman" w:hAnsi="Courier New" w:cs="Courier New"/>
+          <w:color w:val="A9B7C6"/>
+          <w:kern w:val="0"/>
+          <w:sz w:val="24"/>
+          <w:szCs w:val="24"/>
+          <w:lang w:eastAsia="es-EC"/>
+          <w14:ligatures w14:val="none"/>
+        </w:rPr>
+        <w:t>String</w:t>
+      </w:r>
+      <w:proofErr w:type="spellEnd"/>
+      <w:r>
+        <w:rPr>
+          <w:rFonts w:ascii="Courier New" w:eastAsia="Times New Roman" w:hAnsi="Courier New" w:cs="Courier New"/>
+          <w:color w:val="A9B7C6"/>
+          <w:kern w:val="0"/>
+          <w:sz w:val="24"/>
+          <w:szCs w:val="24"/>
+          <w:lang w:eastAsia="es-EC"/>
+          <w14:ligatures w14:val="none"/>
+        </w:rPr>
+        <w:t xml:space="preserve"> </w:t>
+      </w:r>
+      <w:proofErr w:type="spellStart"/>
+      <w:r>
+        <w:rPr>
+          <w:rFonts w:ascii="Courier New" w:eastAsia="Times New Roman" w:hAnsi="Courier New" w:cs="Courier New"/>
+          <w:color w:val="A9B7C6"/>
+          <w:kern w:val="0"/>
+          <w:sz w:val="24"/>
+          <w:szCs w:val="24"/>
+          <w:lang w:eastAsia="es-EC"/>
+          <w14:ligatures w14:val="none"/>
+        </w:rPr>
+        <w:t>name</w:t>
+      </w:r>
+      <w:proofErr w:type="spellEnd"/>
+      <w:r>
+        <w:rPr>
+          <w:rFonts w:ascii="Courier New" w:eastAsia="Times New Roman" w:hAnsi="Courier New" w:cs="Courier New"/>
+          <w:color w:val="A9B7C6"/>
+          <w:kern w:val="0"/>
+          <w:sz w:val="24"/>
+          <w:szCs w:val="24"/>
+          <w:lang w:eastAsia="es-EC"/>
+          <w14:ligatures w14:val="none"/>
+        </w:rPr>
+        <w:t>) {</w:t>
+      </w:r>
+      <w:r>
+        <w:rPr>
+          <w:rFonts w:ascii="Courier New" w:eastAsia="Times New Roman" w:hAnsi="Courier New" w:cs="Courier New"/>
+          <w:color w:val="A9B7C6"/>
+          <w:kern w:val="0"/>
+          <w:sz w:val="24"/>
+          <w:szCs w:val="24"/>
+          <w:lang w:eastAsia="es-EC"/>
+          <w14:ligatures w14:val="none"/>
+        </w:rPr>
+        <w:br/>
+        <w:t xml:space="preserve">        </w:t>
+      </w:r>
+      <w:r>
+        <w:rPr>
+          <w:rFonts w:ascii="Courier New" w:eastAsia="Times New Roman" w:hAnsi="Courier New" w:cs="Courier New"/>
+          <w:color w:val="808080"/>
+          <w:kern w:val="0"/>
+          <w:sz w:val="24"/>
+          <w:szCs w:val="24"/>
+          <w:lang w:eastAsia="es-EC"/>
+          <w14:ligatures w14:val="none"/>
+        </w:rPr>
+        <w:t xml:space="preserve">// Llamar al constructor de la clase </w:t>
+      </w:r>
+      <w:proofErr w:type="spellStart"/>
+      <w:r>
+        <w:rPr>
+          <w:rFonts w:ascii="Courier New" w:eastAsia="Times New Roman" w:hAnsi="Courier New" w:cs="Courier New"/>
+          <w:color w:val="808080"/>
+          <w:kern w:val="0"/>
+          <w:sz w:val="24"/>
+          <w:szCs w:val="24"/>
+          <w:lang w:eastAsia="es-EC"/>
+          <w14:ligatures w14:val="none"/>
+        </w:rPr>
+        <w:t>Thread</w:t>
+      </w:r>
+      <w:proofErr w:type="spellEnd"/>
+      <w:r>
+        <w:rPr>
+          <w:rFonts w:ascii="Courier New" w:eastAsia="Times New Roman" w:hAnsi="Courier New" w:cs="Courier New"/>
+          <w:color w:val="808080"/>
+          <w:kern w:val="0"/>
+          <w:sz w:val="24"/>
+          <w:szCs w:val="24"/>
+          <w:lang w:eastAsia="es-EC"/>
+          <w14:ligatures w14:val="none"/>
+        </w:rPr>
+        <w:t xml:space="preserve"> para asignar el nombre al hilo</w:t>
+      </w:r>
+      <w:r>
+        <w:rPr>
+          <w:rFonts w:ascii="Courier New" w:eastAsia="Times New Roman" w:hAnsi="Courier New" w:cs="Courier New"/>
+          <w:color w:val="808080"/>
+          <w:kern w:val="0"/>
+          <w:sz w:val="24"/>
+          <w:szCs w:val="24"/>
+          <w:lang w:eastAsia="es-EC"/>
+          <w14:ligatures w14:val="none"/>
+        </w:rPr>
+        <w:br/>
+        <w:t xml:space="preserve">        </w:t>
+      </w:r>
+      <w:r>
+        <w:rPr>
+          <w:rFonts w:ascii="Courier New" w:eastAsia="Times New Roman" w:hAnsi="Courier New" w:cs="Courier New"/>
+          <w:color w:val="CC7832"/>
+          <w:kern w:val="0"/>
+          <w:sz w:val="24"/>
+          <w:szCs w:val="24"/>
+          <w:lang w:eastAsia="es-EC"/>
+          <w14:ligatures w14:val="none"/>
+        </w:rPr>
+        <w:t>super</w:t>
+      </w:r>
+      <w:r>
+        <w:rPr>
+          <w:rFonts w:ascii="Courier New" w:eastAsia="Times New Roman" w:hAnsi="Courier New" w:cs="Courier New"/>
+          <w:color w:val="A9B7C6"/>
+          <w:kern w:val="0"/>
+          <w:sz w:val="24"/>
+          <w:szCs w:val="24"/>
+          <w:lang w:eastAsia="es-EC"/>
+          <w14:ligatures w14:val="none"/>
+        </w:rPr>
+        <w:t>(</w:t>
+      </w:r>
+      <w:proofErr w:type="spellStart"/>
+      <w:r>
+        <w:rPr>
+          <w:rFonts w:ascii="Courier New" w:eastAsia="Times New Roman" w:hAnsi="Courier New" w:cs="Courier New"/>
+          <w:color w:val="A9B7C6"/>
+          <w:kern w:val="0"/>
+          <w:sz w:val="24"/>
+          <w:szCs w:val="24"/>
+          <w:lang w:eastAsia="es-EC"/>
+          <w14:ligatures w14:val="none"/>
+        </w:rPr>
+        <w:t>name</w:t>
+      </w:r>
+      <w:proofErr w:type="spellEnd"/>
+      <w:r>
+        <w:rPr>
+          <w:rFonts w:ascii="Courier New" w:eastAsia="Times New Roman" w:hAnsi="Courier New" w:cs="Courier New"/>
+          <w:color w:val="A9B7C6"/>
+          <w:kern w:val="0"/>
+          <w:sz w:val="24"/>
+          <w:szCs w:val="24"/>
+          <w:lang w:eastAsia="es-EC"/>
+          <w14:ligatures w14:val="none"/>
+        </w:rPr>
+        <w:t>)</w:t>
+      </w:r>
+      <w:r>
+        <w:rPr>
+          <w:rFonts w:ascii="Courier New" w:eastAsia="Times New Roman" w:hAnsi="Courier New" w:cs="Courier New"/>
+          <w:color w:val="CC7832"/>
+          <w:kern w:val="0"/>
+          <w:sz w:val="24"/>
+          <w:szCs w:val="24"/>
+          <w:lang w:eastAsia="es-EC"/>
+          <w14:ligatures w14:val="none"/>
+        </w:rPr>
+        <w:t>;</w:t>
+      </w:r>
+      <w:r>
+        <w:rPr>
+          <w:rFonts w:ascii="Courier New" w:eastAsia="Times New Roman" w:hAnsi="Courier New" w:cs="Courier New"/>
+          <w:color w:val="CC7832"/>
+          <w:kern w:val="0"/>
+          <w:sz w:val="24"/>
+          <w:szCs w:val="24"/>
+          <w:lang w:eastAsia="es-EC"/>
+          <w14:ligatures w14:val="none"/>
+        </w:rPr>
+        <w:br/>
+        <w:t xml:space="preserve">    </w:t>
+      </w:r>
+      <w:r>
+        <w:rPr>
+          <w:rFonts w:ascii="Courier New" w:eastAsia="Times New Roman" w:hAnsi="Courier New" w:cs="Courier New"/>
+          <w:color w:val="A9B7C6"/>
+          <w:kern w:val="0"/>
+          <w:sz w:val="24"/>
+          <w:szCs w:val="24"/>
+          <w:lang w:eastAsia="es-EC"/>
+          <w14:ligatures w14:val="none"/>
+        </w:rPr>
+        <w:t>}</w:t>
+      </w:r>
+      <w:r>
+        <w:rPr>
+          <w:rFonts w:ascii="Courier New" w:eastAsia="Times New Roman" w:hAnsi="Courier New" w:cs="Courier New"/>
+          <w:color w:val="A9B7C6"/>
+          <w:kern w:val="0"/>
+          <w:sz w:val="24"/>
+          <w:szCs w:val="24"/>
+          <w:lang w:eastAsia="es-EC"/>
+          <w14:ligatures w14:val="none"/>
+        </w:rPr>
+        <w:br/>
+      </w:r>
+      <w:r>
+        <w:rPr>
+          <w:rFonts w:ascii="Courier New" w:eastAsia="Times New Roman" w:hAnsi="Courier New" w:cs="Courier New"/>
+          <w:color w:val="A9B7C6"/>
+          <w:kern w:val="0"/>
+          <w:sz w:val="24"/>
+          <w:szCs w:val="24"/>
+          <w:lang w:eastAsia="es-EC"/>
+          <w14:ligatures w14:val="none"/>
+        </w:rPr>
+        <w:br/>
+        <w:t xml:space="preserve">    </w:t>
+      </w:r>
+      <w:r>
+        <w:rPr>
+          <w:rFonts w:ascii="Courier New" w:eastAsia="Times New Roman" w:hAnsi="Courier New" w:cs="Courier New"/>
+          <w:color w:val="808080"/>
+          <w:kern w:val="0"/>
+          <w:sz w:val="24"/>
+          <w:szCs w:val="24"/>
+          <w:lang w:eastAsia="es-EC"/>
+          <w14:ligatures w14:val="none"/>
+        </w:rPr>
+        <w:t>// Sobrescribir el método run que contiene el código a ejecutar en el hilo</w:t>
+      </w:r>
+      <w:r>
+        <w:rPr>
+          <w:rFonts w:ascii="Courier New" w:eastAsia="Times New Roman" w:hAnsi="Courier New" w:cs="Courier New"/>
+          <w:color w:val="808080"/>
+          <w:kern w:val="0"/>
+          <w:sz w:val="24"/>
+          <w:szCs w:val="24"/>
+          <w:lang w:eastAsia="es-EC"/>
+          <w14:ligatures w14:val="none"/>
+        </w:rPr>
+        <w:br/>
+        <w:t xml:space="preserve">    </w:t>
+      </w:r>
+      <w:r>
+        <w:rPr>
+          <w:rFonts w:ascii="Courier New" w:eastAsia="Times New Roman" w:hAnsi="Courier New" w:cs="Courier New"/>
+          <w:color w:val="BBB529"/>
+          <w:kern w:val="0"/>
+          <w:sz w:val="24"/>
+          <w:szCs w:val="24"/>
+          <w:lang w:eastAsia="es-EC"/>
+          <w14:ligatures w14:val="none"/>
+        </w:rPr>
+        <w:t>@Override</w:t>
+      </w:r>
+      <w:r>
+        <w:rPr>
+          <w:rFonts w:ascii="Courier New" w:eastAsia="Times New Roman" w:hAnsi="Courier New" w:cs="Courier New"/>
+          <w:color w:val="BBB529"/>
+          <w:kern w:val="0"/>
+          <w:sz w:val="24"/>
+          <w:szCs w:val="24"/>
+          <w:lang w:eastAsia="es-EC"/>
+          <w14:ligatures w14:val="none"/>
+        </w:rPr>
+        <w:br/>
+        <w:t xml:space="preserve">    </w:t>
+      </w:r>
+      <w:proofErr w:type="spellStart"/>
+      <w:r>
+        <w:rPr>
+          <w:rFonts w:ascii="Courier New" w:eastAsia="Times New Roman" w:hAnsi="Courier New" w:cs="Courier New"/>
+          <w:color w:val="CC7832"/>
+          <w:kern w:val="0"/>
+          <w:sz w:val="24"/>
+          <w:szCs w:val="24"/>
+          <w:lang w:eastAsia="es-EC"/>
+          <w14:ligatures w14:val="none"/>
+        </w:rPr>
+        <w:t>public</w:t>
+      </w:r>
+      <w:proofErr w:type="spellEnd"/>
+      <w:r>
+        <w:rPr>
+          <w:rFonts w:ascii="Courier New" w:eastAsia="Times New Roman" w:hAnsi="Courier New" w:cs="Courier New"/>
+          <w:color w:val="CC7832"/>
+          <w:kern w:val="0"/>
+          <w:sz w:val="24"/>
+          <w:szCs w:val="24"/>
+          <w:lang w:eastAsia="es-EC"/>
+          <w14:ligatures w14:val="none"/>
+        </w:rPr>
+        <w:t xml:space="preserve"> </w:t>
+      </w:r>
+      <w:proofErr w:type="spellStart"/>
+      <w:r>
+        <w:rPr>
+          <w:rFonts w:ascii="Courier New" w:eastAsia="Times New Roman" w:hAnsi="Courier New" w:cs="Courier New"/>
+          <w:color w:val="CC7832"/>
+          <w:kern w:val="0"/>
+          <w:sz w:val="24"/>
+          <w:szCs w:val="24"/>
+          <w:lang w:eastAsia="es-EC"/>
+          <w14:ligatures w14:val="none"/>
+        </w:rPr>
+        <w:t>void</w:t>
+      </w:r>
+      <w:proofErr w:type="spellEnd"/>
+      <w:r>
+        <w:rPr>
+          <w:rFonts w:ascii="Courier New" w:eastAsia="Times New Roman" w:hAnsi="Courier New" w:cs="Courier New"/>
+          <w:color w:val="CC7832"/>
+          <w:kern w:val="0"/>
+          <w:sz w:val="24"/>
+          <w:szCs w:val="24"/>
+          <w:lang w:eastAsia="es-EC"/>
+          <w14:ligatures w14:val="none"/>
+        </w:rPr>
+        <w:t xml:space="preserve"> </w:t>
+      </w:r>
+      <w:r>
+        <w:rPr>
+          <w:rFonts w:ascii="Courier New" w:eastAsia="Times New Roman" w:hAnsi="Courier New" w:cs="Courier New"/>
+          <w:color w:val="FFC66D"/>
+          <w:kern w:val="0"/>
+          <w:sz w:val="24"/>
+          <w:szCs w:val="24"/>
+          <w:lang w:eastAsia="es-EC"/>
+          <w14:ligatures w14:val="none"/>
+        </w:rPr>
+        <w:t>run</w:t>
+      </w:r>
+      <w:r>
+        <w:rPr>
+          <w:rFonts w:ascii="Courier New" w:eastAsia="Times New Roman" w:hAnsi="Courier New" w:cs="Courier New"/>
+          <w:color w:val="A9B7C6"/>
+          <w:kern w:val="0"/>
+          <w:sz w:val="24"/>
+          <w:szCs w:val="24"/>
+          <w:lang w:eastAsia="es-EC"/>
+          <w14:ligatures w14:val="none"/>
+        </w:rPr>
+        <w:t>() {</w:t>
+      </w:r>
+      <w:r>
+        <w:rPr>
+          <w:rFonts w:ascii="Courier New" w:eastAsia="Times New Roman" w:hAnsi="Courier New" w:cs="Courier New"/>
+          <w:color w:val="A9B7C6"/>
+          <w:kern w:val="0"/>
+          <w:sz w:val="24"/>
+          <w:szCs w:val="24"/>
+          <w:lang w:eastAsia="es-EC"/>
+          <w14:ligatures w14:val="none"/>
+        </w:rPr>
+        <w:br/>
+        <w:t xml:space="preserve">        </w:t>
+      </w:r>
+      <w:proofErr w:type="spellStart"/>
+      <w:r>
+        <w:rPr>
+          <w:rFonts w:ascii="Courier New" w:eastAsia="Times New Roman" w:hAnsi="Courier New" w:cs="Courier New"/>
+          <w:color w:val="A9B7C6"/>
+          <w:kern w:val="0"/>
+          <w:sz w:val="24"/>
+          <w:szCs w:val="24"/>
+          <w:lang w:eastAsia="es-EC"/>
+          <w14:ligatures w14:val="none"/>
+        </w:rPr>
+        <w:t>System.</w:t>
+      </w:r>
+      <w:r>
+        <w:rPr>
+          <w:rFonts w:ascii="Courier New" w:eastAsia="Times New Roman" w:hAnsi="Courier New" w:cs="Courier New"/>
+          <w:i/>
+          <w:iCs/>
+          <w:color w:val="9876AA"/>
+          <w:kern w:val="0"/>
+          <w:sz w:val="24"/>
+          <w:szCs w:val="24"/>
+          <w:lang w:eastAsia="es-EC"/>
+          <w14:ligatures w14:val="none"/>
+        </w:rPr>
+        <w:t>out</w:t>
+      </w:r>
+      <w:r>
+        <w:rPr>
+          <w:rFonts w:ascii="Courier New" w:eastAsia="Times New Roman" w:hAnsi="Courier New" w:cs="Courier New"/>
+          <w:color w:val="A9B7C6"/>
+          <w:kern w:val="0"/>
+          <w:sz w:val="24"/>
+          <w:szCs w:val="24"/>
+          <w:lang w:eastAsia="es-EC"/>
+          <w14:ligatures w14:val="none"/>
+        </w:rPr>
+        <w:t>.println</w:t>
+      </w:r>
+      <w:proofErr w:type="spellEnd"/>
+      <w:r>
+        <w:rPr>
+          <w:rFonts w:ascii="Courier New" w:eastAsia="Times New Roman" w:hAnsi="Courier New" w:cs="Courier New"/>
+          <w:color w:val="A9B7C6"/>
+          <w:kern w:val="0"/>
+          <w:sz w:val="24"/>
+          <w:szCs w:val="24"/>
+          <w:lang w:eastAsia="es-EC"/>
+          <w14:ligatures w14:val="none"/>
+        </w:rPr>
+        <w:t>(</w:t>
+      </w:r>
+      <w:r>
+        <w:rPr>
+          <w:rFonts w:ascii="Courier New" w:eastAsia="Times New Roman" w:hAnsi="Courier New" w:cs="Courier New"/>
+          <w:color w:val="6A8759"/>
+          <w:kern w:val="0"/>
+          <w:sz w:val="24"/>
+          <w:szCs w:val="24"/>
+          <w:lang w:eastAsia="es-EC"/>
+          <w14:ligatures w14:val="none"/>
+        </w:rPr>
+        <w:t xml:space="preserve">"Se inicializa el método run del hilo: " </w:t>
+      </w:r>
+      <w:r>
+        <w:rPr>
+          <w:rFonts w:ascii="Courier New" w:eastAsia="Times New Roman" w:hAnsi="Courier New" w:cs="Courier New"/>
+          <w:color w:val="A9B7C6"/>
+          <w:kern w:val="0"/>
+          <w:sz w:val="24"/>
+          <w:szCs w:val="24"/>
+          <w:lang w:eastAsia="es-EC"/>
+          <w14:ligatures w14:val="none"/>
+        </w:rPr>
+        <w:t xml:space="preserve">+ </w:t>
+      </w:r>
+      <w:proofErr w:type="spellStart"/>
+      <w:r>
+        <w:rPr>
+          <w:rFonts w:ascii="Courier New" w:eastAsia="Times New Roman" w:hAnsi="Courier New" w:cs="Courier New"/>
+          <w:color w:val="A9B7C6"/>
+          <w:kern w:val="0"/>
+          <w:sz w:val="24"/>
+          <w:szCs w:val="24"/>
+          <w:lang w:eastAsia="es-EC"/>
+          <w14:ligatures w14:val="none"/>
+        </w:rPr>
+        <w:t>getName</w:t>
+      </w:r>
+      <w:proofErr w:type="spellEnd"/>
+      <w:r>
+        <w:rPr>
+          <w:rFonts w:ascii="Courier New" w:eastAsia="Times New Roman" w:hAnsi="Courier New" w:cs="Courier New"/>
+          <w:color w:val="A9B7C6"/>
+          <w:kern w:val="0"/>
+          <w:sz w:val="24"/>
+          <w:szCs w:val="24"/>
+          <w:lang w:eastAsia="es-EC"/>
+          <w14:ligatures w14:val="none"/>
+        </w:rPr>
+        <w:t>())</w:t>
+      </w:r>
+      <w:r>
+        <w:rPr>
+          <w:rFonts w:ascii="Courier New" w:eastAsia="Times New Roman" w:hAnsi="Courier New" w:cs="Courier New"/>
+          <w:color w:val="CC7832"/>
+          <w:kern w:val="0"/>
+          <w:sz w:val="24"/>
+          <w:szCs w:val="24"/>
+          <w:lang w:eastAsia="es-EC"/>
+          <w14:ligatures w14:val="none"/>
+        </w:rPr>
+        <w:t>;</w:t>
+      </w:r>
+      <w:r>
+        <w:rPr>
+          <w:rFonts w:ascii="Courier New" w:eastAsia="Times New Roman" w:hAnsi="Courier New" w:cs="Courier New"/>
+          <w:color w:val="CC7832"/>
+          <w:kern w:val="0"/>
+          <w:sz w:val="24"/>
+          <w:szCs w:val="24"/>
+          <w:lang w:eastAsia="es-EC"/>
+          <w14:ligatures w14:val="none"/>
+        </w:rPr>
+        <w:br/>
+      </w:r>
+      <w:r>
+        <w:rPr>
+          <w:rFonts w:ascii="Courier New" w:eastAsia="Times New Roman" w:hAnsi="Courier New" w:cs="Courier New"/>
+          <w:color w:val="CC7832"/>
+          <w:kern w:val="0"/>
+          <w:sz w:val="24"/>
+          <w:szCs w:val="24"/>
+          <w:lang w:eastAsia="es-EC"/>
+          <w14:ligatures w14:val="none"/>
+        </w:rPr>
+        <w:br/>
+        <w:t xml:space="preserve">        </w:t>
+      </w:r>
+      <w:r>
+        <w:rPr>
+          <w:rFonts w:ascii="Courier New" w:eastAsia="Times New Roman" w:hAnsi="Courier New" w:cs="Courier New"/>
+          <w:color w:val="808080"/>
+          <w:kern w:val="0"/>
+          <w:sz w:val="24"/>
+          <w:szCs w:val="24"/>
+          <w:lang w:eastAsia="es-EC"/>
+          <w14:ligatures w14:val="none"/>
+        </w:rPr>
+        <w:t>// Ejecutar un bucle 10 veces</w:t>
+      </w:r>
+      <w:r>
+        <w:rPr>
+          <w:rFonts w:ascii="Courier New" w:eastAsia="Times New Roman" w:hAnsi="Courier New" w:cs="Courier New"/>
+          <w:color w:val="808080"/>
+          <w:kern w:val="0"/>
+          <w:sz w:val="24"/>
+          <w:szCs w:val="24"/>
+          <w:lang w:eastAsia="es-EC"/>
+          <w14:ligatures w14:val="none"/>
+        </w:rPr>
+        <w:br/>
+        <w:t xml:space="preserve">        </w:t>
+      </w:r>
+      <w:proofErr w:type="spellStart"/>
+      <w:r>
+        <w:rPr>
+          <w:rFonts w:ascii="Courier New" w:eastAsia="Times New Roman" w:hAnsi="Courier New" w:cs="Courier New"/>
+          <w:color w:val="CC7832"/>
+          <w:kern w:val="0"/>
+          <w:sz w:val="24"/>
+          <w:szCs w:val="24"/>
+          <w:lang w:eastAsia="es-EC"/>
+          <w14:ligatures w14:val="none"/>
+        </w:rPr>
+        <w:t>for</w:t>
+      </w:r>
+      <w:proofErr w:type="spellEnd"/>
+      <w:r>
+        <w:rPr>
+          <w:rFonts w:ascii="Courier New" w:eastAsia="Times New Roman" w:hAnsi="Courier New" w:cs="Courier New"/>
+          <w:color w:val="CC7832"/>
+          <w:kern w:val="0"/>
+          <w:sz w:val="24"/>
+          <w:szCs w:val="24"/>
+          <w:lang w:eastAsia="es-EC"/>
+          <w14:ligatures w14:val="none"/>
+        </w:rPr>
+        <w:t xml:space="preserve"> </w:t>
+      </w:r>
+      <w:r>
+        <w:rPr>
+          <w:rFonts w:ascii="Courier New" w:eastAsia="Times New Roman" w:hAnsi="Courier New" w:cs="Courier New"/>
+          <w:color w:val="A9B7C6"/>
+          <w:kern w:val="0"/>
+          <w:sz w:val="24"/>
+          <w:szCs w:val="24"/>
+          <w:lang w:eastAsia="es-EC"/>
+          <w14:ligatures w14:val="none"/>
+        </w:rPr>
+        <w:t>(</w:t>
+      </w:r>
+      <w:proofErr w:type="spellStart"/>
+      <w:r>
+        <w:rPr>
+          <w:rFonts w:ascii="Courier New" w:eastAsia="Times New Roman" w:hAnsi="Courier New" w:cs="Courier New"/>
+          <w:color w:val="CC7832"/>
+          <w:kern w:val="0"/>
+          <w:sz w:val="24"/>
+          <w:szCs w:val="24"/>
+          <w:lang w:eastAsia="es-EC"/>
+          <w14:ligatures w14:val="none"/>
+        </w:rPr>
+        <w:t>int</w:t>
+      </w:r>
+      <w:proofErr w:type="spellEnd"/>
+      <w:r>
+        <w:rPr>
+          <w:rFonts w:ascii="Courier New" w:eastAsia="Times New Roman" w:hAnsi="Courier New" w:cs="Courier New"/>
+          <w:color w:val="CC7832"/>
+          <w:kern w:val="0"/>
+          <w:sz w:val="24"/>
+          <w:szCs w:val="24"/>
+          <w:lang w:eastAsia="es-EC"/>
+          <w14:ligatures w14:val="none"/>
+        </w:rPr>
+        <w:t xml:space="preserve"> </w:t>
+      </w:r>
+      <w:r>
+        <w:rPr>
+          <w:rFonts w:ascii="Courier New" w:eastAsia="Times New Roman" w:hAnsi="Courier New" w:cs="Courier New"/>
+          <w:color w:val="A9B7C6"/>
+          <w:kern w:val="0"/>
+          <w:sz w:val="24"/>
+          <w:szCs w:val="24"/>
+          <w:lang w:eastAsia="es-EC"/>
+          <w14:ligatures w14:val="none"/>
+        </w:rPr>
+        <w:t xml:space="preserve">i = </w:t>
+      </w:r>
+      <w:r>
+        <w:rPr>
+          <w:rFonts w:ascii="Courier New" w:eastAsia="Times New Roman" w:hAnsi="Courier New" w:cs="Courier New"/>
+          <w:color w:val="6897BB"/>
+          <w:kern w:val="0"/>
+          <w:sz w:val="24"/>
+          <w:szCs w:val="24"/>
+          <w:lang w:eastAsia="es-EC"/>
+          <w14:ligatures w14:val="none"/>
+        </w:rPr>
+        <w:t>0</w:t>
+      </w:r>
+      <w:r>
+        <w:rPr>
+          <w:rFonts w:ascii="Courier New" w:eastAsia="Times New Roman" w:hAnsi="Courier New" w:cs="Courier New"/>
+          <w:color w:val="CC7832"/>
+          <w:kern w:val="0"/>
+          <w:sz w:val="24"/>
+          <w:szCs w:val="24"/>
+          <w:lang w:eastAsia="es-EC"/>
+          <w14:ligatures w14:val="none"/>
+        </w:rPr>
+        <w:t xml:space="preserve">; </w:t>
+      </w:r>
+      <w:r>
+        <w:rPr>
+          <w:rFonts w:ascii="Courier New" w:eastAsia="Times New Roman" w:hAnsi="Courier New" w:cs="Courier New"/>
+          <w:color w:val="A9B7C6"/>
+          <w:kern w:val="0"/>
+          <w:sz w:val="24"/>
+          <w:szCs w:val="24"/>
+          <w:lang w:eastAsia="es-EC"/>
+          <w14:ligatures w14:val="none"/>
+        </w:rPr>
+        <w:t xml:space="preserve">i &lt; </w:t>
+      </w:r>
+      <w:r>
+        <w:rPr>
+          <w:rFonts w:ascii="Courier New" w:eastAsia="Times New Roman" w:hAnsi="Courier New" w:cs="Courier New"/>
+          <w:color w:val="6897BB"/>
+          <w:kern w:val="0"/>
+          <w:sz w:val="24"/>
+          <w:szCs w:val="24"/>
+          <w:lang w:eastAsia="es-EC"/>
+          <w14:ligatures w14:val="none"/>
+        </w:rPr>
+        <w:t>10</w:t>
+      </w:r>
+      <w:r>
+        <w:rPr>
+          <w:rFonts w:ascii="Courier New" w:eastAsia="Times New Roman" w:hAnsi="Courier New" w:cs="Courier New"/>
+          <w:color w:val="CC7832"/>
+          <w:kern w:val="0"/>
+          <w:sz w:val="24"/>
+          <w:szCs w:val="24"/>
+          <w:lang w:eastAsia="es-EC"/>
+          <w14:ligatures w14:val="none"/>
+        </w:rPr>
+        <w:t xml:space="preserve">; </w:t>
+      </w:r>
+      <w:r>
+        <w:rPr>
+          <w:rFonts w:ascii="Courier New" w:eastAsia="Times New Roman" w:hAnsi="Courier New" w:cs="Courier New"/>
+          <w:color w:val="A9B7C6"/>
+          <w:kern w:val="0"/>
+          <w:sz w:val="24"/>
+          <w:szCs w:val="24"/>
+          <w:lang w:eastAsia="es-EC"/>
+          <w14:ligatures w14:val="none"/>
+        </w:rPr>
+        <w:t>i++) {</w:t>
+      </w:r>
+      <w:r>
+        <w:rPr>
+          <w:rFonts w:ascii="Courier New" w:eastAsia="Times New Roman" w:hAnsi="Courier New" w:cs="Courier New"/>
+          <w:color w:val="A9B7C6"/>
+          <w:kern w:val="0"/>
+          <w:sz w:val="24"/>
+          <w:szCs w:val="24"/>
+          <w:lang w:eastAsia="es-EC"/>
+          <w14:ligatures w14:val="none"/>
+        </w:rPr>
+        <w:br/>
+      </w:r>
+      <w:r>
+        <w:rPr>
+          <w:rFonts w:ascii="Courier New" w:eastAsia="Times New Roman" w:hAnsi="Courier New" w:cs="Courier New"/>
+          <w:color w:val="A9B7C6"/>
+          <w:kern w:val="0"/>
+          <w:sz w:val="24"/>
+          <w:szCs w:val="24"/>
+          <w:lang w:eastAsia="es-EC"/>
+          <w14:ligatures w14:val="none"/>
+        </w:rPr>
+        <w:lastRenderedPageBreak/>
+        <w:t xml:space="preserve">            </w:t>
+      </w:r>
+      <w:r>
+        <w:rPr>
+          <w:rFonts w:ascii="Courier New" w:eastAsia="Times New Roman" w:hAnsi="Courier New" w:cs="Courier New"/>
+          <w:color w:val="CC7832"/>
+          <w:kern w:val="0"/>
+          <w:sz w:val="24"/>
+          <w:szCs w:val="24"/>
+          <w:lang w:eastAsia="es-EC"/>
+          <w14:ligatures w14:val="none"/>
+        </w:rPr>
+        <w:t xml:space="preserve">try </w:t>
+      </w:r>
+      <w:r>
+        <w:rPr>
+          <w:rFonts w:ascii="Courier New" w:eastAsia="Times New Roman" w:hAnsi="Courier New" w:cs="Courier New"/>
+          <w:color w:val="A9B7C6"/>
+          <w:kern w:val="0"/>
+          <w:sz w:val="24"/>
+          <w:szCs w:val="24"/>
+          <w:lang w:eastAsia="es-EC"/>
+          <w14:ligatures w14:val="none"/>
+        </w:rPr>
+        <w:t>{</w:t>
+      </w:r>
+      <w:r>
+        <w:rPr>
+          <w:rFonts w:ascii="Courier New" w:eastAsia="Times New Roman" w:hAnsi="Courier New" w:cs="Courier New"/>
+          <w:color w:val="A9B7C6"/>
+          <w:kern w:val="0"/>
+          <w:sz w:val="24"/>
+          <w:szCs w:val="24"/>
+          <w:lang w:eastAsia="es-EC"/>
+          <w14:ligatures w14:val="none"/>
+        </w:rPr>
+        <w:br/>
+        <w:t xml:space="preserve">                </w:t>
+      </w:r>
+      <w:r>
+        <w:rPr>
+          <w:rFonts w:ascii="Courier New" w:eastAsia="Times New Roman" w:hAnsi="Courier New" w:cs="Courier New"/>
+          <w:color w:val="808080"/>
+          <w:kern w:val="0"/>
+          <w:sz w:val="24"/>
+          <w:szCs w:val="24"/>
+          <w:lang w:eastAsia="es-EC"/>
+          <w14:ligatures w14:val="none"/>
+        </w:rPr>
+        <w:t>// Pausar el hilo durante 10 milisegundos</w:t>
+      </w:r>
+      <w:r>
+        <w:rPr>
+          <w:rFonts w:ascii="Courier New" w:eastAsia="Times New Roman" w:hAnsi="Courier New" w:cs="Courier New"/>
+          <w:color w:val="808080"/>
+          <w:kern w:val="0"/>
+          <w:sz w:val="24"/>
+          <w:szCs w:val="24"/>
+          <w:lang w:eastAsia="es-EC"/>
+          <w14:ligatures w14:val="none"/>
+        </w:rPr>
+        <w:br/>
+        <w:t xml:space="preserve">                </w:t>
+      </w:r>
+      <w:proofErr w:type="spellStart"/>
+      <w:r>
+        <w:rPr>
+          <w:rFonts w:ascii="Courier New" w:eastAsia="Times New Roman" w:hAnsi="Courier New" w:cs="Courier New"/>
+          <w:color w:val="A9B7C6"/>
+          <w:kern w:val="0"/>
+          <w:sz w:val="24"/>
+          <w:szCs w:val="24"/>
+          <w:lang w:eastAsia="es-EC"/>
+          <w14:ligatures w14:val="none"/>
+        </w:rPr>
+        <w:t>Thread.</w:t>
+      </w:r>
+      <w:r>
+        <w:rPr>
+          <w:rFonts w:ascii="Courier New" w:eastAsia="Times New Roman" w:hAnsi="Courier New" w:cs="Courier New"/>
+          <w:i/>
+          <w:iCs/>
+          <w:color w:val="A9B7C6"/>
+          <w:kern w:val="0"/>
+          <w:sz w:val="24"/>
+          <w:szCs w:val="24"/>
+          <w:lang w:eastAsia="es-EC"/>
+          <w14:ligatures w14:val="none"/>
+        </w:rPr>
+        <w:t>sleep</w:t>
+      </w:r>
+      <w:proofErr w:type="spellEnd"/>
+      <w:r>
+        <w:rPr>
+          <w:rFonts w:ascii="Courier New" w:eastAsia="Times New Roman" w:hAnsi="Courier New" w:cs="Courier New"/>
+          <w:color w:val="A9B7C6"/>
+          <w:kern w:val="0"/>
+          <w:sz w:val="24"/>
+          <w:szCs w:val="24"/>
+          <w:lang w:eastAsia="es-EC"/>
+          <w14:ligatures w14:val="none"/>
+        </w:rPr>
+        <w:t>(</w:t>
+      </w:r>
+      <w:r>
+        <w:rPr>
+          <w:rFonts w:ascii="Courier New" w:eastAsia="Times New Roman" w:hAnsi="Courier New" w:cs="Courier New"/>
+          <w:color w:val="6897BB"/>
+          <w:kern w:val="0"/>
+          <w:sz w:val="24"/>
+          <w:szCs w:val="24"/>
+          <w:lang w:eastAsia="es-EC"/>
+          <w14:ligatures w14:val="none"/>
+        </w:rPr>
+        <w:t>10</w:t>
+      </w:r>
+      <w:r>
+        <w:rPr>
+          <w:rFonts w:ascii="Courier New" w:eastAsia="Times New Roman" w:hAnsi="Courier New" w:cs="Courier New"/>
+          <w:color w:val="A9B7C6"/>
+          <w:kern w:val="0"/>
+          <w:sz w:val="24"/>
+          <w:szCs w:val="24"/>
+          <w:lang w:eastAsia="es-EC"/>
+          <w14:ligatures w14:val="none"/>
+        </w:rPr>
+        <w:t>)</w:t>
+      </w:r>
+      <w:r>
+        <w:rPr>
+          <w:rFonts w:ascii="Courier New" w:eastAsia="Times New Roman" w:hAnsi="Courier New" w:cs="Courier New"/>
+          <w:color w:val="CC7832"/>
+          <w:kern w:val="0"/>
+          <w:sz w:val="24"/>
+          <w:szCs w:val="24"/>
+          <w:lang w:eastAsia="es-EC"/>
+          <w14:ligatures w14:val="none"/>
+        </w:rPr>
+        <w:t>;</w:t>
+      </w:r>
+      <w:r>
+        <w:rPr>
+          <w:rFonts w:ascii="Courier New" w:eastAsia="Times New Roman" w:hAnsi="Courier New" w:cs="Courier New"/>
+          <w:color w:val="CC7832"/>
+          <w:kern w:val="0"/>
+          <w:sz w:val="24"/>
+          <w:szCs w:val="24"/>
+          <w:lang w:eastAsia="es-EC"/>
+          <w14:ligatures w14:val="none"/>
+        </w:rPr>
+        <w:br/>
+        <w:t xml:space="preserve">            </w:t>
+      </w:r>
+      <w:r>
+        <w:rPr>
+          <w:rFonts w:ascii="Courier New" w:eastAsia="Times New Roman" w:hAnsi="Courier New" w:cs="Courier New"/>
+          <w:color w:val="A9B7C6"/>
+          <w:kern w:val="0"/>
+          <w:sz w:val="24"/>
+          <w:szCs w:val="24"/>
+          <w:lang w:eastAsia="es-EC"/>
+          <w14:ligatures w14:val="none"/>
+        </w:rPr>
+        <w:t xml:space="preserve">} </w:t>
+      </w:r>
+      <w:r>
+        <w:rPr>
+          <w:rFonts w:ascii="Courier New" w:eastAsia="Times New Roman" w:hAnsi="Courier New" w:cs="Courier New"/>
+          <w:color w:val="CC7832"/>
+          <w:kern w:val="0"/>
+          <w:sz w:val="24"/>
+          <w:szCs w:val="24"/>
+          <w:lang w:eastAsia="es-EC"/>
+          <w14:ligatures w14:val="none"/>
+        </w:rPr>
+        <w:t xml:space="preserve">catch </w:t>
+      </w:r>
+      <w:r>
+        <w:rPr>
+          <w:rFonts w:ascii="Courier New" w:eastAsia="Times New Roman" w:hAnsi="Courier New" w:cs="Courier New"/>
+          <w:color w:val="A9B7C6"/>
+          <w:kern w:val="0"/>
+          <w:sz w:val="24"/>
+          <w:szCs w:val="24"/>
+          <w:lang w:eastAsia="es-EC"/>
+          <w14:ligatures w14:val="none"/>
+        </w:rPr>
+        <w:t>(</w:t>
+      </w:r>
+      <w:proofErr w:type="spellStart"/>
+      <w:r>
+        <w:rPr>
+          <w:rFonts w:ascii="Courier New" w:eastAsia="Times New Roman" w:hAnsi="Courier New" w:cs="Courier New"/>
+          <w:color w:val="A9B7C6"/>
+          <w:kern w:val="0"/>
+          <w:sz w:val="24"/>
+          <w:szCs w:val="24"/>
+          <w:lang w:eastAsia="es-EC"/>
+          <w14:ligatures w14:val="none"/>
+        </w:rPr>
+        <w:t>InterruptedException</w:t>
+      </w:r>
+      <w:proofErr w:type="spellEnd"/>
+      <w:r>
+        <w:rPr>
+          <w:rFonts w:ascii="Courier New" w:eastAsia="Times New Roman" w:hAnsi="Courier New" w:cs="Courier New"/>
+          <w:color w:val="A9B7C6"/>
+          <w:kern w:val="0"/>
+          <w:sz w:val="24"/>
+          <w:szCs w:val="24"/>
+          <w:lang w:eastAsia="es-EC"/>
+          <w14:ligatures w14:val="none"/>
+        </w:rPr>
+        <w:t xml:space="preserve"> e) {</w:t>
+      </w:r>
+      <w:r>
+        <w:rPr>
+          <w:rFonts w:ascii="Courier New" w:eastAsia="Times New Roman" w:hAnsi="Courier New" w:cs="Courier New"/>
+          <w:color w:val="A9B7C6"/>
+          <w:kern w:val="0"/>
+          <w:sz w:val="24"/>
+          <w:szCs w:val="24"/>
+          <w:lang w:eastAsia="es-EC"/>
+          <w14:ligatures w14:val="none"/>
+        </w:rPr>
+        <w:br/>
+        <w:t xml:space="preserve">                </w:t>
+      </w:r>
+      <w:r>
+        <w:rPr>
+          <w:rFonts w:ascii="Courier New" w:eastAsia="Times New Roman" w:hAnsi="Courier New" w:cs="Courier New"/>
+          <w:color w:val="808080"/>
+          <w:kern w:val="0"/>
+          <w:sz w:val="24"/>
+          <w:szCs w:val="24"/>
+          <w:lang w:eastAsia="es-EC"/>
+          <w14:ligatures w14:val="none"/>
+        </w:rPr>
+        <w:t xml:space="preserve">// Capturar la excepción </w:t>
+      </w:r>
+      <w:proofErr w:type="spellStart"/>
+      <w:r>
+        <w:rPr>
+          <w:rFonts w:ascii="Courier New" w:eastAsia="Times New Roman" w:hAnsi="Courier New" w:cs="Courier New"/>
+          <w:color w:val="808080"/>
+          <w:kern w:val="0"/>
+          <w:sz w:val="24"/>
+          <w:szCs w:val="24"/>
+          <w:lang w:eastAsia="es-EC"/>
+          <w14:ligatures w14:val="none"/>
+        </w:rPr>
+        <w:t>InterruptedException</w:t>
+      </w:r>
+      <w:proofErr w:type="spellEnd"/>
+      <w:r>
+        <w:rPr>
+          <w:rFonts w:ascii="Courier New" w:eastAsia="Times New Roman" w:hAnsi="Courier New" w:cs="Courier New"/>
+          <w:color w:val="808080"/>
+          <w:kern w:val="0"/>
+          <w:sz w:val="24"/>
+          <w:szCs w:val="24"/>
+          <w:lang w:eastAsia="es-EC"/>
+          <w14:ligatures w14:val="none"/>
+        </w:rPr>
+        <w:t xml:space="preserve"> y lanzar una nueva excepción </w:t>
+      </w:r>
+      <w:proofErr w:type="spellStart"/>
+      <w:r>
+        <w:rPr>
+          <w:rFonts w:ascii="Courier New" w:eastAsia="Times New Roman" w:hAnsi="Courier New" w:cs="Courier New"/>
+          <w:color w:val="808080"/>
+          <w:kern w:val="0"/>
+          <w:sz w:val="24"/>
+          <w:szCs w:val="24"/>
+          <w:lang w:eastAsia="es-EC"/>
+          <w14:ligatures w14:val="none"/>
+        </w:rPr>
+        <w:t>RuntimeException</w:t>
+      </w:r>
+      <w:proofErr w:type="spellEnd"/>
+      <w:r>
+        <w:rPr>
+          <w:rFonts w:ascii="Courier New" w:eastAsia="Times New Roman" w:hAnsi="Courier New" w:cs="Courier New"/>
+          <w:color w:val="808080"/>
+          <w:kern w:val="0"/>
+          <w:sz w:val="24"/>
+          <w:szCs w:val="24"/>
+          <w:lang w:eastAsia="es-EC"/>
+          <w14:ligatures w14:val="none"/>
+        </w:rPr>
+        <w:br/>
+        <w:t xml:space="preserve">                // con la excepción original como argumento para propagarla</w:t>
+      </w:r>
+      <w:r>
+        <w:rPr>
+          <w:rFonts w:ascii="Courier New" w:eastAsia="Times New Roman" w:hAnsi="Courier New" w:cs="Courier New"/>
+          <w:color w:val="808080"/>
+          <w:kern w:val="0"/>
+          <w:sz w:val="24"/>
+          <w:szCs w:val="24"/>
+          <w:lang w:eastAsia="es-EC"/>
+          <w14:ligatures w14:val="none"/>
+        </w:rPr>
+        <w:br/>
+        <w:t xml:space="preserve">                </w:t>
+      </w:r>
+      <w:proofErr w:type="spellStart"/>
+      <w:r>
+        <w:rPr>
+          <w:rFonts w:ascii="Courier New" w:eastAsia="Times New Roman" w:hAnsi="Courier New" w:cs="Courier New"/>
+          <w:color w:val="CC7832"/>
+          <w:kern w:val="0"/>
+          <w:sz w:val="24"/>
+          <w:szCs w:val="24"/>
+          <w:lang w:eastAsia="es-EC"/>
+          <w14:ligatures w14:val="none"/>
+        </w:rPr>
+        <w:t>throw</w:t>
+      </w:r>
+      <w:proofErr w:type="spellEnd"/>
+      <w:r>
+        <w:rPr>
+          <w:rFonts w:ascii="Courier New" w:eastAsia="Times New Roman" w:hAnsi="Courier New" w:cs="Courier New"/>
+          <w:color w:val="CC7832"/>
+          <w:kern w:val="0"/>
+          <w:sz w:val="24"/>
+          <w:szCs w:val="24"/>
+          <w:lang w:eastAsia="es-EC"/>
+          <w14:ligatures w14:val="none"/>
+        </w:rPr>
+        <w:t xml:space="preserve"> new </w:t>
+      </w:r>
+      <w:proofErr w:type="spellStart"/>
+      <w:r>
+        <w:rPr>
+          <w:rFonts w:ascii="Courier New" w:eastAsia="Times New Roman" w:hAnsi="Courier New" w:cs="Courier New"/>
+          <w:color w:val="A9B7C6"/>
+          <w:kern w:val="0"/>
+          <w:sz w:val="24"/>
+          <w:szCs w:val="24"/>
+          <w:lang w:eastAsia="es-EC"/>
+          <w14:ligatures w14:val="none"/>
+        </w:rPr>
+        <w:t>RuntimeException</w:t>
+      </w:r>
+      <w:proofErr w:type="spellEnd"/>
+      <w:r>
+        <w:rPr>
+          <w:rFonts w:ascii="Courier New" w:eastAsia="Times New Roman" w:hAnsi="Courier New" w:cs="Courier New"/>
+          <w:color w:val="A9B7C6"/>
+          <w:kern w:val="0"/>
+          <w:sz w:val="24"/>
+          <w:szCs w:val="24"/>
+          <w:lang w:eastAsia="es-EC"/>
+          <w14:ligatures w14:val="none"/>
+        </w:rPr>
+        <w:t>(e)</w:t>
+      </w:r>
+      <w:r>
+        <w:rPr>
+          <w:rFonts w:ascii="Courier New" w:eastAsia="Times New Roman" w:hAnsi="Courier New" w:cs="Courier New"/>
+          <w:color w:val="CC7832"/>
+          <w:kern w:val="0"/>
+          <w:sz w:val="24"/>
+          <w:szCs w:val="24"/>
+          <w:lang w:eastAsia="es-EC"/>
+          <w14:ligatures w14:val="none"/>
+        </w:rPr>
+        <w:t>;</w:t>
+      </w:r>
+      <w:r>
+        <w:rPr>
+          <w:rFonts w:ascii="Courier New" w:eastAsia="Times New Roman" w:hAnsi="Courier New" w:cs="Courier New"/>
+          <w:color w:val="CC7832"/>
+          <w:kern w:val="0"/>
+          <w:sz w:val="24"/>
+          <w:szCs w:val="24"/>
+          <w:lang w:eastAsia="es-EC"/>
+          <w14:ligatures w14:val="none"/>
+        </w:rPr>
+        <w:br/>
+        <w:t xml:space="preserve">            </w:t>
+      </w:r>
+      <w:r>
+        <w:rPr>
+          <w:rFonts w:ascii="Courier New" w:eastAsia="Times New Roman" w:hAnsi="Courier New" w:cs="Courier New"/>
+          <w:color w:val="A9B7C6"/>
+          <w:kern w:val="0"/>
+          <w:sz w:val="24"/>
+          <w:szCs w:val="24"/>
+          <w:lang w:eastAsia="es-EC"/>
+          <w14:ligatures w14:val="none"/>
+        </w:rPr>
+        <w:t>}</w:t>
+      </w:r>
+      <w:r>
+        <w:rPr>
+          <w:rFonts w:ascii="Courier New" w:eastAsia="Times New Roman" w:hAnsi="Courier New" w:cs="Courier New"/>
+          <w:color w:val="A9B7C6"/>
+          <w:kern w:val="0"/>
+          <w:sz w:val="24"/>
+          <w:szCs w:val="24"/>
+          <w:lang w:eastAsia="es-EC"/>
+          <w14:ligatures w14:val="none"/>
+        </w:rPr>
+        <w:br/>
+      </w:r>
+      <w:r>
+        <w:rPr>
+          <w:rFonts w:ascii="Courier New" w:eastAsia="Times New Roman" w:hAnsi="Courier New" w:cs="Courier New"/>
+          <w:color w:val="A9B7C6"/>
+          <w:kern w:val="0"/>
+          <w:sz w:val="24"/>
+          <w:szCs w:val="24"/>
+          <w:lang w:eastAsia="es-EC"/>
+          <w14:ligatures w14:val="none"/>
+        </w:rPr>
+        <w:br/>
+        <w:t xml:space="preserve">            </w:t>
+      </w:r>
+      <w:r>
+        <w:rPr>
+          <w:rFonts w:ascii="Courier New" w:eastAsia="Times New Roman" w:hAnsi="Courier New" w:cs="Courier New"/>
+          <w:color w:val="808080"/>
+          <w:kern w:val="0"/>
+          <w:sz w:val="24"/>
+          <w:szCs w:val="24"/>
+          <w:lang w:eastAsia="es-EC"/>
+          <w14:ligatures w14:val="none"/>
+        </w:rPr>
+        <w:t>// Imprimir el nombre del hilo actual</w:t>
+      </w:r>
+      <w:r>
+        <w:rPr>
+          <w:rFonts w:ascii="Courier New" w:eastAsia="Times New Roman" w:hAnsi="Courier New" w:cs="Courier New"/>
+          <w:color w:val="808080"/>
+          <w:kern w:val="0"/>
+          <w:sz w:val="24"/>
+          <w:szCs w:val="24"/>
+          <w:lang w:eastAsia="es-EC"/>
+          <w14:ligatures w14:val="none"/>
+        </w:rPr>
+        <w:br/>
+        <w:t xml:space="preserve">            </w:t>
+      </w:r>
+      <w:proofErr w:type="spellStart"/>
+      <w:r>
+        <w:rPr>
+          <w:rFonts w:ascii="Courier New" w:eastAsia="Times New Roman" w:hAnsi="Courier New" w:cs="Courier New"/>
+          <w:color w:val="A9B7C6"/>
+          <w:kern w:val="0"/>
+          <w:sz w:val="24"/>
+          <w:szCs w:val="24"/>
+          <w:lang w:eastAsia="es-EC"/>
+          <w14:ligatures w14:val="none"/>
+        </w:rPr>
+        <w:t>System.</w:t>
+      </w:r>
+      <w:r>
+        <w:rPr>
+          <w:rFonts w:ascii="Courier New" w:eastAsia="Times New Roman" w:hAnsi="Courier New" w:cs="Courier New"/>
+          <w:i/>
+          <w:iCs/>
+          <w:color w:val="9876AA"/>
+          <w:kern w:val="0"/>
+          <w:sz w:val="24"/>
+          <w:szCs w:val="24"/>
+          <w:lang w:eastAsia="es-EC"/>
+          <w14:ligatures w14:val="none"/>
+        </w:rPr>
+        <w:t>out</w:t>
+      </w:r>
+      <w:r>
+        <w:rPr>
+          <w:rFonts w:ascii="Courier New" w:eastAsia="Times New Roman" w:hAnsi="Courier New" w:cs="Courier New"/>
+          <w:color w:val="A9B7C6"/>
+          <w:kern w:val="0"/>
+          <w:sz w:val="24"/>
+          <w:szCs w:val="24"/>
+          <w:lang w:eastAsia="es-EC"/>
+          <w14:ligatures w14:val="none"/>
+        </w:rPr>
+        <w:t>.println</w:t>
+      </w:r>
+      <w:proofErr w:type="spellEnd"/>
+      <w:r>
+        <w:rPr>
+          <w:rFonts w:ascii="Courier New" w:eastAsia="Times New Roman" w:hAnsi="Courier New" w:cs="Courier New"/>
+          <w:color w:val="A9B7C6"/>
+          <w:kern w:val="0"/>
+          <w:sz w:val="24"/>
+          <w:szCs w:val="24"/>
+          <w:lang w:eastAsia="es-EC"/>
+          <w14:ligatures w14:val="none"/>
+        </w:rPr>
+        <w:t>(</w:t>
+      </w:r>
+      <w:proofErr w:type="spellStart"/>
+      <w:r>
+        <w:rPr>
+          <w:rFonts w:ascii="Courier New" w:eastAsia="Times New Roman" w:hAnsi="Courier New" w:cs="Courier New"/>
+          <w:color w:val="CC7832"/>
+          <w:kern w:val="0"/>
+          <w:sz w:val="24"/>
+          <w:szCs w:val="24"/>
+          <w:lang w:eastAsia="es-EC"/>
+          <w14:ligatures w14:val="none"/>
+        </w:rPr>
+        <w:t>this</w:t>
+      </w:r>
+      <w:r>
+        <w:rPr>
+          <w:rFonts w:ascii="Courier New" w:eastAsia="Times New Roman" w:hAnsi="Courier New" w:cs="Courier New"/>
+          <w:color w:val="A9B7C6"/>
+          <w:kern w:val="0"/>
+          <w:sz w:val="24"/>
+          <w:szCs w:val="24"/>
+          <w:lang w:eastAsia="es-EC"/>
+          <w14:ligatures w14:val="none"/>
+        </w:rPr>
+        <w:t>.getName</w:t>
+      </w:r>
+      <w:proofErr w:type="spellEnd"/>
+      <w:r>
+        <w:rPr>
+          <w:rFonts w:ascii="Courier New" w:eastAsia="Times New Roman" w:hAnsi="Courier New" w:cs="Courier New"/>
+          <w:color w:val="A9B7C6"/>
+          <w:kern w:val="0"/>
+          <w:sz w:val="24"/>
+          <w:szCs w:val="24"/>
+          <w:lang w:eastAsia="es-EC"/>
+          <w14:ligatures w14:val="none"/>
+        </w:rPr>
+        <w:t>())</w:t>
+      </w:r>
+      <w:r>
+        <w:rPr>
+          <w:rFonts w:ascii="Courier New" w:eastAsia="Times New Roman" w:hAnsi="Courier New" w:cs="Courier New"/>
+          <w:color w:val="CC7832"/>
+          <w:kern w:val="0"/>
+          <w:sz w:val="24"/>
+          <w:szCs w:val="24"/>
+          <w:lang w:eastAsia="es-EC"/>
+          <w14:ligatures w14:val="none"/>
+        </w:rPr>
+        <w:t>;</w:t>
+      </w:r>
+      <w:r>
+        <w:rPr>
+          <w:rFonts w:ascii="Courier New" w:eastAsia="Times New Roman" w:hAnsi="Courier New" w:cs="Courier New"/>
+          <w:color w:val="CC7832"/>
+          <w:kern w:val="0"/>
+          <w:sz w:val="24"/>
+          <w:szCs w:val="24"/>
+          <w:lang w:eastAsia="es-EC"/>
+          <w14:ligatures w14:val="none"/>
+        </w:rPr>
+        <w:br/>
+        <w:t xml:space="preserve">        </w:t>
+      </w:r>
+      <w:r>
+        <w:rPr>
+          <w:rFonts w:ascii="Courier New" w:eastAsia="Times New Roman" w:hAnsi="Courier New" w:cs="Courier New"/>
+          <w:color w:val="A9B7C6"/>
+          <w:kern w:val="0"/>
+          <w:sz w:val="24"/>
+          <w:szCs w:val="24"/>
+          <w:lang w:eastAsia="es-EC"/>
+          <w14:ligatures w14:val="none"/>
+        </w:rPr>
+        <w:t>}</w:t>
+      </w:r>
+      <w:r>
+        <w:rPr>
+          <w:rFonts w:ascii="Courier New" w:eastAsia="Times New Roman" w:hAnsi="Courier New" w:cs="Courier New"/>
+          <w:color w:val="A9B7C6"/>
+          <w:kern w:val="0"/>
+          <w:sz w:val="24"/>
+          <w:szCs w:val="24"/>
+          <w:lang w:eastAsia="es-EC"/>
+          <w14:ligatures w14:val="none"/>
+        </w:rPr>
+        <w:br/>
+      </w:r>
+      <w:r>
+        <w:rPr>
+          <w:rFonts w:ascii="Courier New" w:eastAsia="Times New Roman" w:hAnsi="Courier New" w:cs="Courier New"/>
+          <w:color w:val="A9B7C6"/>
+          <w:kern w:val="0"/>
+          <w:sz w:val="24"/>
+          <w:szCs w:val="24"/>
+          <w:lang w:eastAsia="es-EC"/>
+          <w14:ligatures w14:val="none"/>
+        </w:rPr>
+        <w:br/>
+        <w:t xml:space="preserve">        </w:t>
+      </w:r>
+      <w:proofErr w:type="spellStart"/>
+      <w:r>
+        <w:rPr>
+          <w:rFonts w:ascii="Courier New" w:eastAsia="Times New Roman" w:hAnsi="Courier New" w:cs="Courier New"/>
+          <w:color w:val="A9B7C6"/>
+          <w:kern w:val="0"/>
+          <w:sz w:val="24"/>
+          <w:szCs w:val="24"/>
+          <w:lang w:eastAsia="es-EC"/>
+          <w14:ligatures w14:val="none"/>
+        </w:rPr>
+        <w:t>System.</w:t>
+      </w:r>
+      <w:r>
+        <w:rPr>
+          <w:rFonts w:ascii="Courier New" w:eastAsia="Times New Roman" w:hAnsi="Courier New" w:cs="Courier New"/>
+          <w:i/>
+          <w:iCs/>
+          <w:color w:val="9876AA"/>
+          <w:kern w:val="0"/>
+          <w:sz w:val="24"/>
+          <w:szCs w:val="24"/>
+          <w:lang w:eastAsia="es-EC"/>
+          <w14:ligatures w14:val="none"/>
+        </w:rPr>
+        <w:t>out</w:t>
+      </w:r>
+      <w:r>
+        <w:rPr>
+          <w:rFonts w:ascii="Courier New" w:eastAsia="Times New Roman" w:hAnsi="Courier New" w:cs="Courier New"/>
+          <w:color w:val="A9B7C6"/>
+          <w:kern w:val="0"/>
+          <w:sz w:val="24"/>
+          <w:szCs w:val="24"/>
+          <w:lang w:eastAsia="es-EC"/>
+          <w14:ligatures w14:val="none"/>
+        </w:rPr>
+        <w:t>.println</w:t>
+      </w:r>
+      <w:proofErr w:type="spellEnd"/>
+      <w:r>
+        <w:rPr>
+          <w:rFonts w:ascii="Courier New" w:eastAsia="Times New Roman" w:hAnsi="Courier New" w:cs="Courier New"/>
+          <w:color w:val="A9B7C6"/>
+          <w:kern w:val="0"/>
+          <w:sz w:val="24"/>
+          <w:szCs w:val="24"/>
+          <w:lang w:eastAsia="es-EC"/>
+          <w14:ligatures w14:val="none"/>
+        </w:rPr>
+        <w:t>(</w:t>
+      </w:r>
+      <w:r>
+        <w:rPr>
+          <w:rFonts w:ascii="Courier New" w:eastAsia="Times New Roman" w:hAnsi="Courier New" w:cs="Courier New"/>
+          <w:color w:val="6A8759"/>
+          <w:kern w:val="0"/>
+          <w:sz w:val="24"/>
+          <w:szCs w:val="24"/>
+          <w:lang w:eastAsia="es-EC"/>
+          <w14:ligatures w14:val="none"/>
+        </w:rPr>
+        <w:t>"Finaliza el hilo"</w:t>
+      </w:r>
+      <w:r>
+        <w:rPr>
+          <w:rFonts w:ascii="Courier New" w:eastAsia="Times New Roman" w:hAnsi="Courier New" w:cs="Courier New"/>
+          <w:color w:val="A9B7C6"/>
+          <w:kern w:val="0"/>
+          <w:sz w:val="24"/>
+          <w:szCs w:val="24"/>
+          <w:lang w:eastAsia="es-EC"/>
+          <w14:ligatures w14:val="none"/>
+        </w:rPr>
+        <w:t>)</w:t>
+      </w:r>
+      <w:r>
+        <w:rPr>
+          <w:rFonts w:ascii="Courier New" w:eastAsia="Times New Roman" w:hAnsi="Courier New" w:cs="Courier New"/>
+          <w:color w:val="CC7832"/>
+          <w:kern w:val="0"/>
+          <w:sz w:val="24"/>
+          <w:szCs w:val="24"/>
+          <w:lang w:eastAsia="es-EC"/>
+          <w14:ligatures w14:val="none"/>
+        </w:rPr>
+        <w:t>;</w:t>
+      </w:r>
+      <w:r>
+        <w:rPr>
+          <w:rFonts w:ascii="Courier New" w:eastAsia="Times New Roman" w:hAnsi="Courier New" w:cs="Courier New"/>
+          <w:color w:val="CC7832"/>
+          <w:kern w:val="0"/>
+          <w:sz w:val="24"/>
+          <w:szCs w:val="24"/>
+          <w:lang w:eastAsia="es-EC"/>
+          <w14:ligatures w14:val="none"/>
+        </w:rPr>
+        <w:br/>
+        <w:t xml:space="preserve">    </w:t>
+      </w:r>
+      <w:r>
+        <w:rPr>
+          <w:rFonts w:ascii="Courier New" w:eastAsia="Times New Roman" w:hAnsi="Courier New" w:cs="Courier New"/>
+          <w:color w:val="A9B7C6"/>
+          <w:kern w:val="0"/>
+          <w:sz w:val="24"/>
+          <w:szCs w:val="24"/>
+          <w:lang w:eastAsia="es-EC"/>
+          <w14:ligatures w14:val="none"/>
+        </w:rPr>
+        <w:t>}</w:t>
+      </w:r>
+      <w:r>
+        <w:rPr>
+          <w:rFonts w:ascii="Courier New" w:eastAsia="Times New Roman" w:hAnsi="Courier New" w:cs="Courier New"/>
+          <w:color w:val="A9B7C6"/>
+          <w:kern w:val="0"/>
+          <w:sz w:val="24"/>
+          <w:szCs w:val="24"/>
+          <w:lang w:eastAsia="es-EC"/>
+          <w14:ligatures w14:val="none"/>
+        </w:rPr>
+        <w:br/>
+        <w:t>}</w:t>
+      </w:r>
+    </w:p>
+    <w:p/>
+    <w:p>
+      <w:pPr>
+        <w:shd w:val="clear" w:color="auto" w:fill="2B2B2B"/>
+        <w:spacing w:after="0" w:line="240" w:lineRule="auto"/>
+        <w:rPr>
+          <w:rFonts w:ascii="Courier New" w:eastAsia="Times New Roman" w:hAnsi="Courier New" w:cs="Courier New"/>
+          <w:color w:val="A9B7C6"/>
+          <w:kern w:val="0"/>
+          <w:sz w:val="24"/>
+          <w:szCs w:val="24"/>
+          <w:lang w:eastAsia="es-EC"/>
+          <w14:ligatures w14:val="none"/>
+        </w:rPr>
+      </w:pPr>
+      <w:proofErr w:type="spellStart"/>
+      <w:r>
+        <w:rPr>
+          <w:rFonts w:ascii="Courier New" w:eastAsia="Times New Roman" w:hAnsi="Courier New" w:cs="Courier New"/>
+          <w:color w:val="CC7832"/>
+          <w:kern w:val="0"/>
+          <w:sz w:val="24"/>
+          <w:szCs w:val="24"/>
+          <w:lang w:eastAsia="es-EC"/>
+          <w14:ligatures w14:val="none"/>
+        </w:rPr>
+        <w:t>package</w:t>
+      </w:r>
+      <w:proofErr w:type="spellEnd"/>
+      <w:r>
+        <w:rPr>
+          <w:rFonts w:ascii="Courier New" w:eastAsia="Times New Roman" w:hAnsi="Courier New" w:cs="Courier New"/>
+          <w:color w:val="CC7832"/>
+          <w:kern w:val="0"/>
+          <w:sz w:val="24"/>
+          <w:szCs w:val="24"/>
+          <w:lang w:eastAsia="es-EC"/>
+          <w14:ligatures w14:val="none"/>
+        </w:rPr>
+        <w:t xml:space="preserve"> </w:t>
+      </w:r>
+      <w:r>
+        <w:rPr>
+          <w:rFonts w:ascii="Courier New" w:eastAsia="Times New Roman" w:hAnsi="Courier New" w:cs="Courier New"/>
+          <w:color w:val="A9B7C6"/>
+          <w:kern w:val="0"/>
+          <w:sz w:val="24"/>
+          <w:szCs w:val="24"/>
+          <w:lang w:eastAsia="es-EC"/>
+          <w14:ligatures w14:val="none"/>
+        </w:rPr>
+        <w:t>_258_CreandoHilosHeredandoClaseThreads</w:t>
+      </w:r>
+      <w:r>
+        <w:rPr>
+          <w:rFonts w:ascii="Courier New" w:eastAsia="Times New Roman" w:hAnsi="Courier New" w:cs="Courier New"/>
+          <w:color w:val="CC7832"/>
+          <w:kern w:val="0"/>
+          <w:sz w:val="24"/>
+          <w:szCs w:val="24"/>
+          <w:lang w:eastAsia="es-EC"/>
+          <w14:ligatures w14:val="none"/>
+        </w:rPr>
+        <w:t>;</w:t>
+      </w:r>
+      <w:r>
+        <w:rPr>
+          <w:rFonts w:ascii="Courier New" w:eastAsia="Times New Roman" w:hAnsi="Courier New" w:cs="Courier New"/>
+          <w:color w:val="CC7832"/>
+          <w:kern w:val="0"/>
+          <w:sz w:val="24"/>
+          <w:szCs w:val="24"/>
+          <w:lang w:eastAsia="es-EC"/>
+          <w14:ligatures w14:val="none"/>
+        </w:rPr>
+        <w:br/>
+      </w:r>
+      <w:r>
+        <w:rPr>
+          <w:rFonts w:ascii="Courier New" w:eastAsia="Times New Roman" w:hAnsi="Courier New" w:cs="Courier New"/>
+          <w:color w:val="CC7832"/>
+          <w:kern w:val="0"/>
+          <w:sz w:val="24"/>
+          <w:szCs w:val="24"/>
+          <w:lang w:eastAsia="es-EC"/>
+          <w14:ligatures w14:val="none"/>
+        </w:rPr>
+        <w:br/>
+      </w:r>
+      <w:proofErr w:type="spellStart"/>
+      <w:r>
+        <w:rPr>
+          <w:rFonts w:ascii="Courier New" w:eastAsia="Times New Roman" w:hAnsi="Courier New" w:cs="Courier New"/>
+          <w:color w:val="CC7832"/>
+          <w:kern w:val="0"/>
+          <w:sz w:val="24"/>
+          <w:szCs w:val="24"/>
+          <w:lang w:eastAsia="es-EC"/>
+          <w14:ligatures w14:val="none"/>
+        </w:rPr>
+        <w:t>import</w:t>
+      </w:r>
+      <w:proofErr w:type="spellEnd"/>
+      <w:r>
+        <w:rPr>
+          <w:rFonts w:ascii="Courier New" w:eastAsia="Times New Roman" w:hAnsi="Courier New" w:cs="Courier New"/>
+          <w:color w:val="CC7832"/>
+          <w:kern w:val="0"/>
+          <w:sz w:val="24"/>
+          <w:szCs w:val="24"/>
+          <w:lang w:eastAsia="es-EC"/>
+          <w14:ligatures w14:val="none"/>
+        </w:rPr>
+        <w:t xml:space="preserve"> </w:t>
+      </w:r>
+      <w:r>
+        <w:rPr>
+          <w:rFonts w:ascii="Courier New" w:eastAsia="Times New Roman" w:hAnsi="Courier New" w:cs="Courier New"/>
+          <w:color w:val="A9B7C6"/>
+          <w:kern w:val="0"/>
+          <w:sz w:val="24"/>
+          <w:szCs w:val="24"/>
+          <w:lang w:eastAsia="es-EC"/>
+          <w14:ligatures w14:val="none"/>
+        </w:rPr>
+        <w:t>_258_CreandoHilosHeredandoClaseThreads.Threads.NombreThread</w:t>
+      </w:r>
+      <w:r>
+        <w:rPr>
+          <w:rFonts w:ascii="Courier New" w:eastAsia="Times New Roman" w:hAnsi="Courier New" w:cs="Courier New"/>
+          <w:color w:val="CC7832"/>
+          <w:kern w:val="0"/>
+          <w:sz w:val="24"/>
+          <w:szCs w:val="24"/>
+          <w:lang w:eastAsia="es-EC"/>
+          <w14:ligatures w14:val="none"/>
+        </w:rPr>
+        <w:t>;</w:t>
+      </w:r>
+      <w:r>
+        <w:rPr>
+          <w:rFonts w:ascii="Courier New" w:eastAsia="Times New Roman" w:hAnsi="Courier New" w:cs="Courier New"/>
+          <w:color w:val="CC7832"/>
+          <w:kern w:val="0"/>
+          <w:sz w:val="24"/>
+          <w:szCs w:val="24"/>
+          <w:lang w:eastAsia="es-EC"/>
+          <w14:ligatures w14:val="none"/>
+        </w:rPr>
+        <w:br/>
+      </w:r>
+      <w:r>
+        <w:rPr>
+          <w:rFonts w:ascii="Courier New" w:eastAsia="Times New Roman" w:hAnsi="Courier New" w:cs="Courier New"/>
+          <w:color w:val="CC7832"/>
+          <w:kern w:val="0"/>
+          <w:sz w:val="24"/>
+          <w:szCs w:val="24"/>
+          <w:lang w:eastAsia="es-EC"/>
+          <w14:ligatures w14:val="none"/>
+        </w:rPr>
+        <w:br/>
+      </w:r>
+      <w:proofErr w:type="spellStart"/>
+      <w:r>
+        <w:rPr>
+          <w:rFonts w:ascii="Courier New" w:eastAsia="Times New Roman" w:hAnsi="Courier New" w:cs="Courier New"/>
+          <w:color w:val="CC7832"/>
+          <w:kern w:val="0"/>
+          <w:sz w:val="24"/>
+          <w:szCs w:val="24"/>
+          <w:lang w:eastAsia="es-EC"/>
+          <w14:ligatures w14:val="none"/>
+        </w:rPr>
+        <w:t>public</w:t>
+      </w:r>
+      <w:proofErr w:type="spellEnd"/>
+      <w:r>
+        <w:rPr>
+          <w:rFonts w:ascii="Courier New" w:eastAsia="Times New Roman" w:hAnsi="Courier New" w:cs="Courier New"/>
+          <w:color w:val="CC7832"/>
+          <w:kern w:val="0"/>
+          <w:sz w:val="24"/>
+          <w:szCs w:val="24"/>
+          <w:lang w:eastAsia="es-EC"/>
+          <w14:ligatures w14:val="none"/>
+        </w:rPr>
+        <w:t xml:space="preserve"> </w:t>
+      </w:r>
+      <w:proofErr w:type="spellStart"/>
+      <w:r>
+        <w:rPr>
+          <w:rFonts w:ascii="Courier New" w:eastAsia="Times New Roman" w:hAnsi="Courier New" w:cs="Courier New"/>
+          <w:color w:val="CC7832"/>
+          <w:kern w:val="0"/>
+          <w:sz w:val="24"/>
+          <w:szCs w:val="24"/>
+          <w:lang w:eastAsia="es-EC"/>
+          <w14:ligatures w14:val="none"/>
+        </w:rPr>
+        <w:t>class</w:t>
+      </w:r>
+      <w:proofErr w:type="spellEnd"/>
+      <w:r>
+        <w:rPr>
+          <w:rFonts w:ascii="Courier New" w:eastAsia="Times New Roman" w:hAnsi="Courier New" w:cs="Courier New"/>
+          <w:color w:val="CC7832"/>
+          <w:kern w:val="0"/>
+          <w:sz w:val="24"/>
+          <w:szCs w:val="24"/>
+          <w:lang w:eastAsia="es-EC"/>
+          <w14:ligatures w14:val="none"/>
+        </w:rPr>
+        <w:t xml:space="preserve"> </w:t>
+      </w:r>
+      <w:proofErr w:type="spellStart"/>
+      <w:r>
+        <w:rPr>
+          <w:rFonts w:ascii="Courier New" w:eastAsia="Times New Roman" w:hAnsi="Courier New" w:cs="Courier New"/>
+          <w:color w:val="A9B7C6"/>
+          <w:kern w:val="0"/>
+          <w:sz w:val="24"/>
+          <w:szCs w:val="24"/>
+          <w:lang w:eastAsia="es-EC"/>
+          <w14:ligatures w14:val="none"/>
+        </w:rPr>
+        <w:t>EjemploExtenderThread</w:t>
+      </w:r>
+      <w:proofErr w:type="spellEnd"/>
+      <w:r>
+        <w:rPr>
+          <w:rFonts w:ascii="Courier New" w:eastAsia="Times New Roman" w:hAnsi="Courier New" w:cs="Courier New"/>
+          <w:color w:val="A9B7C6"/>
+          <w:kern w:val="0"/>
+          <w:sz w:val="24"/>
+          <w:szCs w:val="24"/>
+          <w:lang w:eastAsia="es-EC"/>
+          <w14:ligatures w14:val="none"/>
+        </w:rPr>
+        <w:t xml:space="preserve"> {</w:t>
+      </w:r>
+      <w:r>
+        <w:rPr>
+          <w:rFonts w:ascii="Courier New" w:eastAsia="Times New Roman" w:hAnsi="Courier New" w:cs="Courier New"/>
+          <w:color w:val="A9B7C6"/>
+          <w:kern w:val="0"/>
+          <w:sz w:val="24"/>
+          <w:szCs w:val="24"/>
+          <w:lang w:eastAsia="es-EC"/>
+          <w14:ligatures w14:val="none"/>
+        </w:rPr>
+        <w:br/>
+        <w:t xml:space="preserve">    </w:t>
+      </w:r>
+      <w:proofErr w:type="spellStart"/>
+      <w:r>
+        <w:rPr>
+          <w:rFonts w:ascii="Courier New" w:eastAsia="Times New Roman" w:hAnsi="Courier New" w:cs="Courier New"/>
+          <w:color w:val="CC7832"/>
+          <w:kern w:val="0"/>
+          <w:sz w:val="24"/>
+          <w:szCs w:val="24"/>
+          <w:lang w:eastAsia="es-EC"/>
+          <w14:ligatures w14:val="none"/>
+        </w:rPr>
+        <w:t>public</w:t>
+      </w:r>
+      <w:proofErr w:type="spellEnd"/>
+      <w:r>
+        <w:rPr>
+          <w:rFonts w:ascii="Courier New" w:eastAsia="Times New Roman" w:hAnsi="Courier New" w:cs="Courier New"/>
+          <w:color w:val="CC7832"/>
+          <w:kern w:val="0"/>
+          <w:sz w:val="24"/>
+          <w:szCs w:val="24"/>
+          <w:lang w:eastAsia="es-EC"/>
+          <w14:ligatures w14:val="none"/>
+        </w:rPr>
+        <w:t xml:space="preserve"> </w:t>
+      </w:r>
+      <w:proofErr w:type="spellStart"/>
+      <w:r>
+        <w:rPr>
+          <w:rFonts w:ascii="Courier New" w:eastAsia="Times New Roman" w:hAnsi="Courier New" w:cs="Courier New"/>
+          <w:color w:val="CC7832"/>
+          <w:kern w:val="0"/>
+          <w:sz w:val="24"/>
+          <w:szCs w:val="24"/>
+          <w:lang w:eastAsia="es-EC"/>
+          <w14:ligatures w14:val="none"/>
+        </w:rPr>
+        <w:t>static</w:t>
+      </w:r>
+      <w:proofErr w:type="spellEnd"/>
+      <w:r>
+        <w:rPr>
+          <w:rFonts w:ascii="Courier New" w:eastAsia="Times New Roman" w:hAnsi="Courier New" w:cs="Courier New"/>
+          <w:color w:val="CC7832"/>
+          <w:kern w:val="0"/>
+          <w:sz w:val="24"/>
+          <w:szCs w:val="24"/>
+          <w:lang w:eastAsia="es-EC"/>
+          <w14:ligatures w14:val="none"/>
+        </w:rPr>
+        <w:t xml:space="preserve"> </w:t>
+      </w:r>
+      <w:proofErr w:type="spellStart"/>
+      <w:r>
+        <w:rPr>
+          <w:rFonts w:ascii="Courier New" w:eastAsia="Times New Roman" w:hAnsi="Courier New" w:cs="Courier New"/>
+          <w:color w:val="CC7832"/>
+          <w:kern w:val="0"/>
+          <w:sz w:val="24"/>
+          <w:szCs w:val="24"/>
+          <w:lang w:eastAsia="es-EC"/>
+          <w14:ligatures w14:val="none"/>
+        </w:rPr>
+        <w:t>void</w:t>
+      </w:r>
+      <w:proofErr w:type="spellEnd"/>
+      <w:r>
+        <w:rPr>
+          <w:rFonts w:ascii="Courier New" w:eastAsia="Times New Roman" w:hAnsi="Courier New" w:cs="Courier New"/>
+          <w:color w:val="CC7832"/>
+          <w:kern w:val="0"/>
+          <w:sz w:val="24"/>
+          <w:szCs w:val="24"/>
+          <w:lang w:eastAsia="es-EC"/>
+          <w14:ligatures w14:val="none"/>
+        </w:rPr>
+        <w:t xml:space="preserve"> </w:t>
+      </w:r>
+      <w:proofErr w:type="spellStart"/>
+      <w:r>
+        <w:rPr>
+          <w:rFonts w:ascii="Courier New" w:eastAsia="Times New Roman" w:hAnsi="Courier New" w:cs="Courier New"/>
+          <w:color w:val="FFC66D"/>
+          <w:kern w:val="0"/>
+          <w:sz w:val="24"/>
+          <w:szCs w:val="24"/>
+          <w:lang w:eastAsia="es-EC"/>
+          <w14:ligatures w14:val="none"/>
+        </w:rPr>
+        <w:t>main</w:t>
+      </w:r>
+      <w:proofErr w:type="spellEnd"/>
+      <w:r>
+        <w:rPr>
+          <w:rFonts w:ascii="Courier New" w:eastAsia="Times New Roman" w:hAnsi="Courier New" w:cs="Courier New"/>
+          <w:color w:val="A9B7C6"/>
+          <w:kern w:val="0"/>
+          <w:sz w:val="24"/>
+          <w:szCs w:val="24"/>
+          <w:lang w:eastAsia="es-EC"/>
+          <w14:ligatures w14:val="none"/>
+        </w:rPr>
+        <w:t>(</w:t>
+      </w:r>
+      <w:proofErr w:type="spellStart"/>
+      <w:r>
+        <w:rPr>
+          <w:rFonts w:ascii="Courier New" w:eastAsia="Times New Roman" w:hAnsi="Courier New" w:cs="Courier New"/>
+          <w:color w:val="A9B7C6"/>
+          <w:kern w:val="0"/>
+          <w:sz w:val="24"/>
+          <w:szCs w:val="24"/>
+          <w:lang w:eastAsia="es-EC"/>
+          <w14:ligatures w14:val="none"/>
+        </w:rPr>
+        <w:t>String</w:t>
+      </w:r>
+      <w:proofErr w:type="spellEnd"/>
+      <w:r>
+        <w:rPr>
+          <w:rFonts w:ascii="Courier New" w:eastAsia="Times New Roman" w:hAnsi="Courier New" w:cs="Courier New"/>
+          <w:color w:val="A9B7C6"/>
+          <w:kern w:val="0"/>
+          <w:sz w:val="24"/>
+          <w:szCs w:val="24"/>
+          <w:lang w:eastAsia="es-EC"/>
+          <w14:ligatures w14:val="none"/>
+        </w:rPr>
+        <w:t xml:space="preserve">[] </w:t>
+      </w:r>
+      <w:proofErr w:type="spellStart"/>
+      <w:r>
+        <w:rPr>
+          <w:rFonts w:ascii="Courier New" w:eastAsia="Times New Roman" w:hAnsi="Courier New" w:cs="Courier New"/>
+          <w:color w:val="A9B7C6"/>
+          <w:kern w:val="0"/>
+          <w:sz w:val="24"/>
+          <w:szCs w:val="24"/>
+          <w:lang w:eastAsia="es-EC"/>
+          <w14:ligatures w14:val="none"/>
+        </w:rPr>
+        <w:t>args</w:t>
+      </w:r>
+      <w:proofErr w:type="spellEnd"/>
+      <w:r>
+        <w:rPr>
+          <w:rFonts w:ascii="Courier New" w:eastAsia="Times New Roman" w:hAnsi="Courier New" w:cs="Courier New"/>
+          <w:color w:val="A9B7C6"/>
+          <w:kern w:val="0"/>
+          <w:sz w:val="24"/>
+          <w:szCs w:val="24"/>
+          <w:lang w:eastAsia="es-EC"/>
+          <w14:ligatures w14:val="none"/>
+        </w:rPr>
+        <w:t xml:space="preserve">) </w:t>
+      </w:r>
+      <w:proofErr w:type="spellStart"/>
+      <w:r>
+        <w:rPr>
+          <w:rFonts w:ascii="Courier New" w:eastAsia="Times New Roman" w:hAnsi="Courier New" w:cs="Courier New"/>
+          <w:color w:val="CC7832"/>
+          <w:kern w:val="0"/>
+          <w:sz w:val="24"/>
+          <w:szCs w:val="24"/>
+          <w:lang w:eastAsia="es-EC"/>
+          <w14:ligatures w14:val="none"/>
+        </w:rPr>
+        <w:t>throws</w:t>
+      </w:r>
+      <w:proofErr w:type="spellEnd"/>
+      <w:r>
+        <w:rPr>
+          <w:rFonts w:ascii="Courier New" w:eastAsia="Times New Roman" w:hAnsi="Courier New" w:cs="Courier New"/>
+          <w:color w:val="CC7832"/>
+          <w:kern w:val="0"/>
+          <w:sz w:val="24"/>
+          <w:szCs w:val="24"/>
+          <w:lang w:eastAsia="es-EC"/>
+          <w14:ligatures w14:val="none"/>
+        </w:rPr>
+        <w:t xml:space="preserve"> </w:t>
+      </w:r>
+      <w:proofErr w:type="spellStart"/>
+      <w:r>
+        <w:rPr>
+          <w:rFonts w:ascii="Courier New" w:eastAsia="Times New Roman" w:hAnsi="Courier New" w:cs="Courier New"/>
+          <w:color w:val="A9B7C6"/>
+          <w:kern w:val="0"/>
+          <w:sz w:val="24"/>
+          <w:szCs w:val="24"/>
+          <w:lang w:eastAsia="es-EC"/>
+          <w14:ligatures w14:val="none"/>
+        </w:rPr>
+        <w:t>InterruptedException</w:t>
+      </w:r>
+      <w:proofErr w:type="spellEnd"/>
+      <w:r>
+        <w:rPr>
+          <w:rFonts w:ascii="Courier New" w:eastAsia="Times New Roman" w:hAnsi="Courier New" w:cs="Courier New"/>
+          <w:color w:val="A9B7C6"/>
+          <w:kern w:val="0"/>
+          <w:sz w:val="24"/>
+          <w:szCs w:val="24"/>
+          <w:lang w:eastAsia="es-EC"/>
+          <w14:ligatures w14:val="none"/>
+        </w:rPr>
+        <w:t xml:space="preserve"> {</w:t>
+      </w:r>
+      <w:r>
+        <w:rPr>
+          <w:rFonts w:ascii="Courier New" w:eastAsia="Times New Roman" w:hAnsi="Courier New" w:cs="Courier New"/>
+          <w:color w:val="A9B7C6"/>
+          <w:kern w:val="0"/>
+          <w:sz w:val="24"/>
+          <w:szCs w:val="24"/>
+          <w:lang w:eastAsia="es-EC"/>
+          <w14:ligatures w14:val="none"/>
+        </w:rPr>
+        <w:br/>
+      </w:r>
+      <w:r>
+        <w:rPr>
+          <w:rFonts w:ascii="Courier New" w:eastAsia="Times New Roman" w:hAnsi="Courier New" w:cs="Courier New"/>
+          <w:color w:val="A9B7C6"/>
+          <w:kern w:val="0"/>
+          <w:sz w:val="24"/>
+          <w:szCs w:val="24"/>
+          <w:lang w:eastAsia="es-EC"/>
+          <w14:ligatures w14:val="none"/>
+        </w:rPr>
+        <w:br/>
+        <w:t xml:space="preserve">        </w:t>
+      </w:r>
+      <w:r>
+        <w:rPr>
+          <w:rFonts w:ascii="Courier New" w:eastAsia="Times New Roman" w:hAnsi="Courier New" w:cs="Courier New"/>
+          <w:color w:val="808080"/>
+          <w:kern w:val="0"/>
+          <w:sz w:val="24"/>
+          <w:szCs w:val="24"/>
+          <w:lang w:eastAsia="es-EC"/>
+          <w14:ligatures w14:val="none"/>
+        </w:rPr>
+        <w:t xml:space="preserve">// Crear una instancia de la clase </w:t>
+      </w:r>
+      <w:proofErr w:type="spellStart"/>
+      <w:r>
+        <w:rPr>
+          <w:rFonts w:ascii="Courier New" w:eastAsia="Times New Roman" w:hAnsi="Courier New" w:cs="Courier New"/>
+          <w:color w:val="808080"/>
+          <w:kern w:val="0"/>
+          <w:sz w:val="24"/>
+          <w:szCs w:val="24"/>
+          <w:lang w:eastAsia="es-EC"/>
+          <w14:ligatures w14:val="none"/>
+        </w:rPr>
+        <w:t>NombreThread</w:t>
+      </w:r>
+      <w:proofErr w:type="spellEnd"/>
+      <w:r>
+        <w:rPr>
+          <w:rFonts w:ascii="Courier New" w:eastAsia="Times New Roman" w:hAnsi="Courier New" w:cs="Courier New"/>
+          <w:color w:val="808080"/>
+          <w:kern w:val="0"/>
+          <w:sz w:val="24"/>
+          <w:szCs w:val="24"/>
+          <w:lang w:eastAsia="es-EC"/>
+          <w14:ligatures w14:val="none"/>
+        </w:rPr>
+        <w:t xml:space="preserve"> pasando el nombre del hilo como argumento</w:t>
+      </w:r>
+      <w:r>
+        <w:rPr>
+          <w:rFonts w:ascii="Courier New" w:eastAsia="Times New Roman" w:hAnsi="Courier New" w:cs="Courier New"/>
+          <w:color w:val="808080"/>
+          <w:kern w:val="0"/>
+          <w:sz w:val="24"/>
+          <w:szCs w:val="24"/>
+          <w:lang w:eastAsia="es-EC"/>
+          <w14:ligatures w14:val="none"/>
+        </w:rPr>
+        <w:br/>
+        <w:t xml:space="preserve">        </w:t>
+      </w:r>
+      <w:proofErr w:type="spellStart"/>
+      <w:r>
+        <w:rPr>
+          <w:rFonts w:ascii="Courier New" w:eastAsia="Times New Roman" w:hAnsi="Courier New" w:cs="Courier New"/>
+          <w:color w:val="A9B7C6"/>
+          <w:kern w:val="0"/>
+          <w:sz w:val="24"/>
+          <w:szCs w:val="24"/>
+          <w:lang w:eastAsia="es-EC"/>
+          <w14:ligatures w14:val="none"/>
+        </w:rPr>
+        <w:t>Thread</w:t>
+      </w:r>
+      <w:proofErr w:type="spellEnd"/>
+      <w:r>
+        <w:rPr>
+          <w:rFonts w:ascii="Courier New" w:eastAsia="Times New Roman" w:hAnsi="Courier New" w:cs="Courier New"/>
+          <w:color w:val="A9B7C6"/>
+          <w:kern w:val="0"/>
+          <w:sz w:val="24"/>
+          <w:szCs w:val="24"/>
+          <w:lang w:eastAsia="es-EC"/>
+          <w14:ligatures w14:val="none"/>
+        </w:rPr>
+        <w:t xml:space="preserve"> hilo = </w:t>
+      </w:r>
+      <w:r>
+        <w:rPr>
+          <w:rFonts w:ascii="Courier New" w:eastAsia="Times New Roman" w:hAnsi="Courier New" w:cs="Courier New"/>
+          <w:color w:val="CC7832"/>
+          <w:kern w:val="0"/>
+          <w:sz w:val="24"/>
+          <w:szCs w:val="24"/>
+          <w:lang w:eastAsia="es-EC"/>
+          <w14:ligatures w14:val="none"/>
+        </w:rPr>
+        <w:t xml:space="preserve">new </w:t>
+      </w:r>
+      <w:proofErr w:type="spellStart"/>
+      <w:r>
+        <w:rPr>
+          <w:rFonts w:ascii="Courier New" w:eastAsia="Times New Roman" w:hAnsi="Courier New" w:cs="Courier New"/>
+          <w:color w:val="A9B7C6"/>
+          <w:kern w:val="0"/>
+          <w:sz w:val="24"/>
+          <w:szCs w:val="24"/>
+          <w:lang w:eastAsia="es-EC"/>
+          <w14:ligatures w14:val="none"/>
+        </w:rPr>
+        <w:t>NombreThread</w:t>
+      </w:r>
+      <w:proofErr w:type="spellEnd"/>
+      <w:r>
+        <w:rPr>
+          <w:rFonts w:ascii="Courier New" w:eastAsia="Times New Roman" w:hAnsi="Courier New" w:cs="Courier New"/>
+          <w:color w:val="A9B7C6"/>
+          <w:kern w:val="0"/>
+          <w:sz w:val="24"/>
+          <w:szCs w:val="24"/>
+          <w:lang w:eastAsia="es-EC"/>
+          <w14:ligatures w14:val="none"/>
+        </w:rPr>
+        <w:t>(</w:t>
+      </w:r>
+      <w:r>
+        <w:rPr>
+          <w:rFonts w:ascii="Courier New" w:eastAsia="Times New Roman" w:hAnsi="Courier New" w:cs="Courier New"/>
+          <w:color w:val="6A8759"/>
+          <w:kern w:val="0"/>
+          <w:sz w:val="24"/>
+          <w:szCs w:val="24"/>
+          <w:lang w:eastAsia="es-EC"/>
+          <w14:ligatures w14:val="none"/>
+        </w:rPr>
+        <w:t>"Lady Amor"</w:t>
+      </w:r>
+      <w:r>
+        <w:rPr>
+          <w:rFonts w:ascii="Courier New" w:eastAsia="Times New Roman" w:hAnsi="Courier New" w:cs="Courier New"/>
+          <w:color w:val="A9B7C6"/>
+          <w:kern w:val="0"/>
+          <w:sz w:val="24"/>
+          <w:szCs w:val="24"/>
+          <w:lang w:eastAsia="es-EC"/>
+          <w14:ligatures w14:val="none"/>
+        </w:rPr>
+        <w:t>)</w:t>
+      </w:r>
+      <w:r>
+        <w:rPr>
+          <w:rFonts w:ascii="Courier New" w:eastAsia="Times New Roman" w:hAnsi="Courier New" w:cs="Courier New"/>
+          <w:color w:val="CC7832"/>
+          <w:kern w:val="0"/>
+          <w:sz w:val="24"/>
+          <w:szCs w:val="24"/>
+          <w:lang w:eastAsia="es-EC"/>
+          <w14:ligatures w14:val="none"/>
+        </w:rPr>
+        <w:t>;</w:t>
+      </w:r>
+      <w:r>
+        <w:rPr>
+          <w:rFonts w:ascii="Courier New" w:eastAsia="Times New Roman" w:hAnsi="Courier New" w:cs="Courier New"/>
+          <w:color w:val="CC7832"/>
+          <w:kern w:val="0"/>
+          <w:sz w:val="24"/>
+          <w:szCs w:val="24"/>
+          <w:lang w:eastAsia="es-EC"/>
+          <w14:ligatures w14:val="none"/>
+        </w:rPr>
+        <w:br/>
+      </w:r>
+      <w:r>
+        <w:rPr>
+          <w:rFonts w:ascii="Courier New" w:eastAsia="Times New Roman" w:hAnsi="Courier New" w:cs="Courier New"/>
+          <w:color w:val="CC7832"/>
+          <w:kern w:val="0"/>
+          <w:sz w:val="24"/>
+          <w:szCs w:val="24"/>
+          <w:lang w:eastAsia="es-EC"/>
+          <w14:ligatures w14:val="none"/>
+        </w:rPr>
+        <w:br/>
+        <w:t xml:space="preserve">        </w:t>
+      </w:r>
+      <w:r>
+        <w:rPr>
+          <w:rFonts w:ascii="Courier New" w:eastAsia="Times New Roman" w:hAnsi="Courier New" w:cs="Courier New"/>
+          <w:color w:val="808080"/>
+          <w:kern w:val="0"/>
+          <w:sz w:val="24"/>
+          <w:szCs w:val="24"/>
+          <w:lang w:eastAsia="es-EC"/>
+          <w14:ligatures w14:val="none"/>
+        </w:rPr>
+        <w:t>// Iniciar el hilo</w:t>
+      </w:r>
+      <w:r>
+        <w:rPr>
+          <w:rFonts w:ascii="Courier New" w:eastAsia="Times New Roman" w:hAnsi="Courier New" w:cs="Courier New"/>
+          <w:color w:val="808080"/>
+          <w:kern w:val="0"/>
+          <w:sz w:val="24"/>
+          <w:szCs w:val="24"/>
+          <w:lang w:eastAsia="es-EC"/>
+          <w14:ligatures w14:val="none"/>
+        </w:rPr>
+        <w:br/>
+        <w:t xml:space="preserve">        </w:t>
+      </w:r>
+      <w:proofErr w:type="spellStart"/>
+      <w:r>
+        <w:rPr>
+          <w:rFonts w:ascii="Courier New" w:eastAsia="Times New Roman" w:hAnsi="Courier New" w:cs="Courier New"/>
+          <w:color w:val="A9B7C6"/>
+          <w:kern w:val="0"/>
+          <w:sz w:val="24"/>
+          <w:szCs w:val="24"/>
+          <w:lang w:eastAsia="es-EC"/>
+          <w14:ligatures w14:val="none"/>
+        </w:rPr>
+        <w:t>hilo.start</w:t>
+      </w:r>
+      <w:proofErr w:type="spellEnd"/>
+      <w:r>
+        <w:rPr>
+          <w:rFonts w:ascii="Courier New" w:eastAsia="Times New Roman" w:hAnsi="Courier New" w:cs="Courier New"/>
+          <w:color w:val="A9B7C6"/>
+          <w:kern w:val="0"/>
+          <w:sz w:val="24"/>
+          <w:szCs w:val="24"/>
+          <w:lang w:eastAsia="es-EC"/>
+          <w14:ligatures w14:val="none"/>
+        </w:rPr>
+        <w:t>()</w:t>
+      </w:r>
+      <w:r>
+        <w:rPr>
+          <w:rFonts w:ascii="Courier New" w:eastAsia="Times New Roman" w:hAnsi="Courier New" w:cs="Courier New"/>
+          <w:color w:val="CC7832"/>
+          <w:kern w:val="0"/>
+          <w:sz w:val="24"/>
+          <w:szCs w:val="24"/>
+          <w:lang w:eastAsia="es-EC"/>
+          <w14:ligatures w14:val="none"/>
+        </w:rPr>
+        <w:t>;</w:t>
+      </w:r>
+      <w:r>
+        <w:rPr>
+          <w:rFonts w:ascii="Courier New" w:eastAsia="Times New Roman" w:hAnsi="Courier New" w:cs="Courier New"/>
+          <w:color w:val="CC7832"/>
+          <w:kern w:val="0"/>
+          <w:sz w:val="24"/>
+          <w:szCs w:val="24"/>
+          <w:lang w:eastAsia="es-EC"/>
+          <w14:ligatures w14:val="none"/>
+        </w:rPr>
+        <w:br/>
+        <w:t xml:space="preserve">        </w:t>
+      </w:r>
+      <w:proofErr w:type="spellStart"/>
+      <w:r>
+        <w:rPr>
+          <w:rFonts w:ascii="Courier New" w:eastAsia="Times New Roman" w:hAnsi="Courier New" w:cs="Courier New"/>
+          <w:color w:val="A9B7C6"/>
+          <w:kern w:val="0"/>
+          <w:sz w:val="24"/>
+          <w:szCs w:val="24"/>
+          <w:lang w:eastAsia="es-EC"/>
+          <w14:ligatures w14:val="none"/>
+        </w:rPr>
+        <w:t>System.</w:t>
+      </w:r>
+      <w:r>
+        <w:rPr>
+          <w:rFonts w:ascii="Courier New" w:eastAsia="Times New Roman" w:hAnsi="Courier New" w:cs="Courier New"/>
+          <w:i/>
+          <w:iCs/>
+          <w:color w:val="9876AA"/>
+          <w:kern w:val="0"/>
+          <w:sz w:val="24"/>
+          <w:szCs w:val="24"/>
+          <w:lang w:eastAsia="es-EC"/>
+          <w14:ligatures w14:val="none"/>
+        </w:rPr>
+        <w:t>out</w:t>
+      </w:r>
+      <w:r>
+        <w:rPr>
+          <w:rFonts w:ascii="Courier New" w:eastAsia="Times New Roman" w:hAnsi="Courier New" w:cs="Courier New"/>
+          <w:color w:val="A9B7C6"/>
+          <w:kern w:val="0"/>
+          <w:sz w:val="24"/>
+          <w:szCs w:val="24"/>
+          <w:lang w:eastAsia="es-EC"/>
+          <w14:ligatures w14:val="none"/>
+        </w:rPr>
+        <w:t>.println</w:t>
+      </w:r>
+      <w:proofErr w:type="spellEnd"/>
+      <w:r>
+        <w:rPr>
+          <w:rFonts w:ascii="Courier New" w:eastAsia="Times New Roman" w:hAnsi="Courier New" w:cs="Courier New"/>
+          <w:color w:val="A9B7C6"/>
+          <w:kern w:val="0"/>
+          <w:sz w:val="24"/>
+          <w:szCs w:val="24"/>
+          <w:lang w:eastAsia="es-EC"/>
+          <w14:ligatures w14:val="none"/>
+        </w:rPr>
+        <w:t>(</w:t>
+      </w:r>
+      <w:proofErr w:type="spellStart"/>
+      <w:r>
+        <w:rPr>
+          <w:rFonts w:ascii="Courier New" w:eastAsia="Times New Roman" w:hAnsi="Courier New" w:cs="Courier New"/>
+          <w:color w:val="A9B7C6"/>
+          <w:kern w:val="0"/>
+          <w:sz w:val="24"/>
+          <w:szCs w:val="24"/>
+          <w:lang w:eastAsia="es-EC"/>
+          <w14:ligatures w14:val="none"/>
+        </w:rPr>
+        <w:t>hilo.getState</w:t>
+      </w:r>
+      <w:proofErr w:type="spellEnd"/>
+      <w:r>
+        <w:rPr>
+          <w:rFonts w:ascii="Courier New" w:eastAsia="Times New Roman" w:hAnsi="Courier New" w:cs="Courier New"/>
+          <w:color w:val="A9B7C6"/>
+          <w:kern w:val="0"/>
+          <w:sz w:val="24"/>
+          <w:szCs w:val="24"/>
+          <w:lang w:eastAsia="es-EC"/>
+          <w14:ligatures w14:val="none"/>
+        </w:rPr>
+        <w:t>())</w:t>
+      </w:r>
+      <w:r>
+        <w:rPr>
+          <w:rFonts w:ascii="Courier New" w:eastAsia="Times New Roman" w:hAnsi="Courier New" w:cs="Courier New"/>
+          <w:color w:val="CC7832"/>
+          <w:kern w:val="0"/>
+          <w:sz w:val="24"/>
+          <w:szCs w:val="24"/>
+          <w:lang w:eastAsia="es-EC"/>
+          <w14:ligatures w14:val="none"/>
+        </w:rPr>
+        <w:t>;</w:t>
+      </w:r>
+      <w:r>
+        <w:rPr>
+          <w:rFonts w:ascii="Courier New" w:eastAsia="Times New Roman" w:hAnsi="Courier New" w:cs="Courier New"/>
+          <w:color w:val="CC7832"/>
+          <w:kern w:val="0"/>
+          <w:sz w:val="24"/>
+          <w:szCs w:val="24"/>
+          <w:lang w:eastAsia="es-EC"/>
+          <w14:ligatures w14:val="none"/>
+        </w:rPr>
+        <w:br/>
+      </w:r>
+      <w:r>
+        <w:rPr>
+          <w:rFonts w:ascii="Courier New" w:eastAsia="Times New Roman" w:hAnsi="Courier New" w:cs="Courier New"/>
+          <w:color w:val="CC7832"/>
+          <w:kern w:val="0"/>
+          <w:sz w:val="24"/>
+          <w:szCs w:val="24"/>
+          <w:lang w:eastAsia="es-EC"/>
+          <w14:ligatures w14:val="none"/>
+        </w:rPr>
+        <w:br/>
+        <w:t xml:space="preserve">        </w:t>
+      </w:r>
+      <w:r>
+        <w:rPr>
+          <w:rFonts w:ascii="Courier New" w:eastAsia="Times New Roman" w:hAnsi="Courier New" w:cs="Courier New"/>
+          <w:color w:val="808080"/>
+          <w:kern w:val="0"/>
+          <w:sz w:val="24"/>
+          <w:szCs w:val="24"/>
+          <w:lang w:eastAsia="es-EC"/>
+          <w14:ligatures w14:val="none"/>
+        </w:rPr>
+        <w:t xml:space="preserve">// Crear otra instancia de la clase </w:t>
+      </w:r>
+      <w:proofErr w:type="spellStart"/>
+      <w:r>
+        <w:rPr>
+          <w:rFonts w:ascii="Courier New" w:eastAsia="Times New Roman" w:hAnsi="Courier New" w:cs="Courier New"/>
+          <w:color w:val="808080"/>
+          <w:kern w:val="0"/>
+          <w:sz w:val="24"/>
+          <w:szCs w:val="24"/>
+          <w:lang w:eastAsia="es-EC"/>
+          <w14:ligatures w14:val="none"/>
+        </w:rPr>
+        <w:t>NombreThread</w:t>
+      </w:r>
+      <w:proofErr w:type="spellEnd"/>
+      <w:r>
+        <w:rPr>
+          <w:rFonts w:ascii="Courier New" w:eastAsia="Times New Roman" w:hAnsi="Courier New" w:cs="Courier New"/>
+          <w:color w:val="808080"/>
+          <w:kern w:val="0"/>
+          <w:sz w:val="24"/>
+          <w:szCs w:val="24"/>
+          <w:lang w:eastAsia="es-EC"/>
+          <w14:ligatures w14:val="none"/>
+        </w:rPr>
+        <w:t xml:space="preserve"> pasando el nombre del hilo como argumento</w:t>
+      </w:r>
+      <w:r>
+        <w:rPr>
+          <w:rFonts w:ascii="Courier New" w:eastAsia="Times New Roman" w:hAnsi="Courier New" w:cs="Courier New"/>
+          <w:color w:val="808080"/>
+          <w:kern w:val="0"/>
+          <w:sz w:val="24"/>
+          <w:szCs w:val="24"/>
+          <w:lang w:eastAsia="es-EC"/>
+          <w14:ligatures w14:val="none"/>
+        </w:rPr>
+        <w:br/>
+        <w:t xml:space="preserve">        </w:t>
+      </w:r>
+      <w:proofErr w:type="spellStart"/>
+      <w:r>
+        <w:rPr>
+          <w:rFonts w:ascii="Courier New" w:eastAsia="Times New Roman" w:hAnsi="Courier New" w:cs="Courier New"/>
+          <w:color w:val="A9B7C6"/>
+          <w:kern w:val="0"/>
+          <w:sz w:val="24"/>
+          <w:szCs w:val="24"/>
+          <w:lang w:eastAsia="es-EC"/>
+          <w14:ligatures w14:val="none"/>
+        </w:rPr>
+        <w:t>Thread</w:t>
+      </w:r>
+      <w:proofErr w:type="spellEnd"/>
+      <w:r>
+        <w:rPr>
+          <w:rFonts w:ascii="Courier New" w:eastAsia="Times New Roman" w:hAnsi="Courier New" w:cs="Courier New"/>
+          <w:color w:val="A9B7C6"/>
+          <w:kern w:val="0"/>
+          <w:sz w:val="24"/>
+          <w:szCs w:val="24"/>
+          <w:lang w:eastAsia="es-EC"/>
+          <w14:ligatures w14:val="none"/>
+        </w:rPr>
+        <w:t xml:space="preserve"> hilo2 = </w:t>
+      </w:r>
+      <w:r>
+        <w:rPr>
+          <w:rFonts w:ascii="Courier New" w:eastAsia="Times New Roman" w:hAnsi="Courier New" w:cs="Courier New"/>
+          <w:color w:val="CC7832"/>
+          <w:kern w:val="0"/>
+          <w:sz w:val="24"/>
+          <w:szCs w:val="24"/>
+          <w:lang w:eastAsia="es-EC"/>
+          <w14:ligatures w14:val="none"/>
+        </w:rPr>
+        <w:t xml:space="preserve">new </w:t>
+      </w:r>
+      <w:proofErr w:type="spellStart"/>
+      <w:r>
+        <w:rPr>
+          <w:rFonts w:ascii="Courier New" w:eastAsia="Times New Roman" w:hAnsi="Courier New" w:cs="Courier New"/>
+          <w:color w:val="A9B7C6"/>
+          <w:kern w:val="0"/>
+          <w:sz w:val="24"/>
+          <w:szCs w:val="24"/>
+          <w:lang w:eastAsia="es-EC"/>
+          <w14:ligatures w14:val="none"/>
+        </w:rPr>
+        <w:t>NombreThread</w:t>
+      </w:r>
+      <w:proofErr w:type="spellEnd"/>
+      <w:r>
+        <w:rPr>
+          <w:rFonts w:ascii="Courier New" w:eastAsia="Times New Roman" w:hAnsi="Courier New" w:cs="Courier New"/>
+          <w:color w:val="A9B7C6"/>
+          <w:kern w:val="0"/>
+          <w:sz w:val="24"/>
+          <w:szCs w:val="24"/>
+          <w:lang w:eastAsia="es-EC"/>
+          <w14:ligatures w14:val="none"/>
+        </w:rPr>
+        <w:t>(</w:t>
+      </w:r>
+      <w:r>
+        <w:rPr>
+          <w:rFonts w:ascii="Courier New" w:eastAsia="Times New Roman" w:hAnsi="Courier New" w:cs="Courier New"/>
+          <w:color w:val="6A8759"/>
+          <w:kern w:val="0"/>
+          <w:sz w:val="24"/>
+          <w:szCs w:val="24"/>
+          <w:lang w:eastAsia="es-EC"/>
+          <w14:ligatures w14:val="none"/>
+        </w:rPr>
+        <w:t>"Soy Andy"</w:t>
+      </w:r>
+      <w:r>
+        <w:rPr>
+          <w:rFonts w:ascii="Courier New" w:eastAsia="Times New Roman" w:hAnsi="Courier New" w:cs="Courier New"/>
+          <w:color w:val="A9B7C6"/>
+          <w:kern w:val="0"/>
+          <w:sz w:val="24"/>
+          <w:szCs w:val="24"/>
+          <w:lang w:eastAsia="es-EC"/>
+          <w14:ligatures w14:val="none"/>
+        </w:rPr>
+        <w:t>)</w:t>
+      </w:r>
+      <w:r>
+        <w:rPr>
+          <w:rFonts w:ascii="Courier New" w:eastAsia="Times New Roman" w:hAnsi="Courier New" w:cs="Courier New"/>
+          <w:color w:val="CC7832"/>
+          <w:kern w:val="0"/>
+          <w:sz w:val="24"/>
+          <w:szCs w:val="24"/>
+          <w:lang w:eastAsia="es-EC"/>
+          <w14:ligatures w14:val="none"/>
+        </w:rPr>
+        <w:t>;</w:t>
+      </w:r>
+      <w:r>
+        <w:rPr>
+          <w:rFonts w:ascii="Courier New" w:eastAsia="Times New Roman" w:hAnsi="Courier New" w:cs="Courier New"/>
+          <w:color w:val="CC7832"/>
+          <w:kern w:val="0"/>
+          <w:sz w:val="24"/>
+          <w:szCs w:val="24"/>
+          <w:lang w:eastAsia="es-EC"/>
+          <w14:ligatures w14:val="none"/>
+        </w:rPr>
+        <w:br/>
+        <w:t xml:space="preserve">        </w:t>
+      </w:r>
+      <w:r>
+        <w:rPr>
+          <w:rFonts w:ascii="Courier New" w:eastAsia="Times New Roman" w:hAnsi="Courier New" w:cs="Courier New"/>
+          <w:color w:val="808080"/>
+          <w:kern w:val="0"/>
+          <w:sz w:val="24"/>
+          <w:szCs w:val="24"/>
+          <w:lang w:eastAsia="es-EC"/>
+          <w14:ligatures w14:val="none"/>
+        </w:rPr>
+        <w:t>// Iniciar el segundo hilo</w:t>
+      </w:r>
+      <w:r>
+        <w:rPr>
+          <w:rFonts w:ascii="Courier New" w:eastAsia="Times New Roman" w:hAnsi="Courier New" w:cs="Courier New"/>
+          <w:color w:val="808080"/>
+          <w:kern w:val="0"/>
+          <w:sz w:val="24"/>
+          <w:szCs w:val="24"/>
+          <w:lang w:eastAsia="es-EC"/>
+          <w14:ligatures w14:val="none"/>
+        </w:rPr>
+        <w:br/>
+        <w:t xml:space="preserve">        </w:t>
+      </w:r>
+      <w:r>
+        <w:rPr>
+          <w:rFonts w:ascii="Courier New" w:eastAsia="Times New Roman" w:hAnsi="Courier New" w:cs="Courier New"/>
+          <w:color w:val="A9B7C6"/>
+          <w:kern w:val="0"/>
+          <w:sz w:val="24"/>
+          <w:szCs w:val="24"/>
+          <w:lang w:eastAsia="es-EC"/>
+          <w14:ligatures w14:val="none"/>
+        </w:rPr>
+        <w:t>hilo2.start()</w:t>
+      </w:r>
+      <w:r>
+        <w:rPr>
+          <w:rFonts w:ascii="Courier New" w:eastAsia="Times New Roman" w:hAnsi="Courier New" w:cs="Courier New"/>
+          <w:color w:val="CC7832"/>
+          <w:kern w:val="0"/>
+          <w:sz w:val="24"/>
+          <w:szCs w:val="24"/>
+          <w:lang w:eastAsia="es-EC"/>
+          <w14:ligatures w14:val="none"/>
+        </w:rPr>
+        <w:t>;</w:t>
+      </w:r>
+      <w:r>
+        <w:rPr>
+          <w:rFonts w:ascii="Courier New" w:eastAsia="Times New Roman" w:hAnsi="Courier New" w:cs="Courier New"/>
+          <w:color w:val="CC7832"/>
+          <w:kern w:val="0"/>
+          <w:sz w:val="24"/>
+          <w:szCs w:val="24"/>
+          <w:lang w:eastAsia="es-EC"/>
+          <w14:ligatures w14:val="none"/>
+        </w:rPr>
+        <w:br/>
+        <w:t xml:space="preserve">        </w:t>
+      </w:r>
+      <w:proofErr w:type="spellStart"/>
+      <w:r>
+        <w:rPr>
+          <w:rFonts w:ascii="Courier New" w:eastAsia="Times New Roman" w:hAnsi="Courier New" w:cs="Courier New"/>
+          <w:color w:val="A9B7C6"/>
+          <w:kern w:val="0"/>
+          <w:sz w:val="24"/>
+          <w:szCs w:val="24"/>
+          <w:lang w:eastAsia="es-EC"/>
+          <w14:ligatures w14:val="none"/>
+        </w:rPr>
+        <w:t>System.</w:t>
+      </w:r>
+      <w:r>
+        <w:rPr>
+          <w:rFonts w:ascii="Courier New" w:eastAsia="Times New Roman" w:hAnsi="Courier New" w:cs="Courier New"/>
+          <w:i/>
+          <w:iCs/>
+          <w:color w:val="9876AA"/>
+          <w:kern w:val="0"/>
+          <w:sz w:val="24"/>
+          <w:szCs w:val="24"/>
+          <w:lang w:eastAsia="es-EC"/>
+          <w14:ligatures w14:val="none"/>
+        </w:rPr>
+        <w:t>out</w:t>
+      </w:r>
+      <w:r>
+        <w:rPr>
+          <w:rFonts w:ascii="Courier New" w:eastAsia="Times New Roman" w:hAnsi="Courier New" w:cs="Courier New"/>
+          <w:color w:val="A9B7C6"/>
+          <w:kern w:val="0"/>
+          <w:sz w:val="24"/>
+          <w:szCs w:val="24"/>
+          <w:lang w:eastAsia="es-EC"/>
+          <w14:ligatures w14:val="none"/>
+        </w:rPr>
+        <w:t>.println</w:t>
+      </w:r>
+      <w:proofErr w:type="spellEnd"/>
+      <w:r>
+        <w:rPr>
+          <w:rFonts w:ascii="Courier New" w:eastAsia="Times New Roman" w:hAnsi="Courier New" w:cs="Courier New"/>
+          <w:color w:val="A9B7C6"/>
+          <w:kern w:val="0"/>
+          <w:sz w:val="24"/>
+          <w:szCs w:val="24"/>
+          <w:lang w:eastAsia="es-EC"/>
+          <w14:ligatures w14:val="none"/>
+        </w:rPr>
+        <w:t>(</w:t>
+      </w:r>
+      <w:proofErr w:type="spellStart"/>
+      <w:r>
+        <w:rPr>
+          <w:rFonts w:ascii="Courier New" w:eastAsia="Times New Roman" w:hAnsi="Courier New" w:cs="Courier New"/>
+          <w:color w:val="A9B7C6"/>
+          <w:kern w:val="0"/>
+          <w:sz w:val="24"/>
+          <w:szCs w:val="24"/>
+          <w:lang w:eastAsia="es-EC"/>
+          <w14:ligatures w14:val="none"/>
+        </w:rPr>
+        <w:t>hilo.getState</w:t>
+      </w:r>
+      <w:proofErr w:type="spellEnd"/>
+      <w:r>
+        <w:rPr>
+          <w:rFonts w:ascii="Courier New" w:eastAsia="Times New Roman" w:hAnsi="Courier New" w:cs="Courier New"/>
+          <w:color w:val="A9B7C6"/>
+          <w:kern w:val="0"/>
+          <w:sz w:val="24"/>
+          <w:szCs w:val="24"/>
+          <w:lang w:eastAsia="es-EC"/>
+          <w14:ligatures w14:val="none"/>
+        </w:rPr>
+        <w:t>())</w:t>
+      </w:r>
+      <w:r>
+        <w:rPr>
+          <w:rFonts w:ascii="Courier New" w:eastAsia="Times New Roman" w:hAnsi="Courier New" w:cs="Courier New"/>
+          <w:color w:val="CC7832"/>
+          <w:kern w:val="0"/>
+          <w:sz w:val="24"/>
+          <w:szCs w:val="24"/>
+          <w:lang w:eastAsia="es-EC"/>
+          <w14:ligatures w14:val="none"/>
+        </w:rPr>
+        <w:t>;</w:t>
+      </w:r>
+      <w:r>
+        <w:rPr>
+          <w:rFonts w:ascii="Courier New" w:eastAsia="Times New Roman" w:hAnsi="Courier New" w:cs="Courier New"/>
+          <w:color w:val="CC7832"/>
+          <w:kern w:val="0"/>
+          <w:sz w:val="24"/>
+          <w:szCs w:val="24"/>
+          <w:lang w:eastAsia="es-EC"/>
+          <w14:ligatures w14:val="none"/>
+        </w:rPr>
+        <w:br/>
+        <w:t xml:space="preserve">    </w:t>
+      </w:r>
+      <w:r>
+        <w:rPr>
+          <w:rFonts w:ascii="Courier New" w:eastAsia="Times New Roman" w:hAnsi="Courier New" w:cs="Courier New"/>
+          <w:color w:val="A9B7C6"/>
+          <w:kern w:val="0"/>
+          <w:sz w:val="24"/>
+          <w:szCs w:val="24"/>
+          <w:lang w:eastAsia="es-EC"/>
+          <w14:ligatures w14:val="none"/>
+        </w:rPr>
+        <w:t>}</w:t>
+      </w:r>
+      <w:r>
+        <w:rPr>
+          <w:rFonts w:ascii="Courier New" w:eastAsia="Times New Roman" w:hAnsi="Courier New" w:cs="Courier New"/>
+          <w:color w:val="A9B7C6"/>
+          <w:kern w:val="0"/>
+          <w:sz w:val="24"/>
+          <w:szCs w:val="24"/>
+          <w:lang w:eastAsia="es-EC"/>
+          <w14:ligatures w14:val="none"/>
+        </w:rPr>
+        <w:br/>
+        <w:t>}</w:t>
+      </w:r>
+    </w:p>
+    <w:p/>
+    <w:p>
+      <w:r>
+        <w:lastRenderedPageBreak/>
+        <w:drawing>
+          <wp:inline distT="0" distB="0" distL="0" distR="0" wp14:anchorId="10600EC4" wp14:editId="502340CE">
+            <wp:extent cx="4115157" cy="5578323"/>
+            <wp:effectExtent l="0" t="0" r="0" b="3810"/>
+            <wp:docPr id="1540637105" name="Imagen 1"/>
+            <wp:cNvGraphicFramePr>
+              <a:graphicFrameLocks xmlns:a="http://schemas.openxmlformats.org/drawingml/2006/main" noChangeAspect="1"/>
+            </wp:cNvGraphicFramePr>
+            <a:graphic xmlns:a="http://schemas.openxmlformats.org/drawingml/2006/main">
+              <a:graphicData uri="http://schemas.openxmlformats.org/drawingml/2006/picture">
+                <pic:pic xmlns:pic="http://schemas.openxmlformats.org/drawingml/2006/picture">
+                  <pic:nvPicPr>
+                    <pic:cNvPr id="1540637105" name=""/>
+                    <pic:cNvPicPr/>
+                  </pic:nvPicPr>
+                  <pic:blipFill>
+                    <a:blip r:embed="rId5"/>
+                    <a:stretch>
+                      <a:fillRect/>
+                    </a:stretch>
+                  </pic:blipFill>
+                  <pic:spPr>
+                    <a:xfrm>
+                      <a:off x="0" y="0"/>
+                      <a:ext cx="4115157" cy="5578323"/>
+                    </a:xfrm>
+                    <a:prstGeom prst="rect">
+                      <a:avLst/>
+                    </a:prstGeom>
+                  </pic:spPr>
+                </pic:pic>
+              </a:graphicData>
+            </a:graphic>
+          </wp:inline>
+        </w:drawing>
+      </w:r>
     </w:p>
     <w:p>
       <w:pPr>
@@ -1582,6 +5501,7 @@
       </w:pPr>
       <w:bookmarkStart w:id="3" w:name="_Toc140046168"/>
       <w:r>
+        <w:lastRenderedPageBreak/>
         <w:t>259. Creando hilos implementando la interface</w:t>
       </w:r>
       <w:r>
@@ -1936,7 +5856,6 @@
         <w:rPr>
           <w:lang w:val="en-US"/>
         </w:rPr>
-        <w:lastRenderedPageBreak/>
         <w:t xml:space="preserve">272. Executor Framework </w:t>
       </w:r>
       <w:r>
@@ -2035,6 +5954,7 @@
       </w:pPr>
       <w:bookmarkStart w:id="19" w:name="_Toc140046184"/>
       <w:r>
+        <w:lastRenderedPageBreak/>
         <w:t>Tarea 28: Hilo Alfanumérico</w:t>
       </w:r>
       <w:bookmarkEnd w:id="19"/>
@@ -2595,6 +6515,19 @@
       <w:u w:val="single"/>
     </w:rPr>
   </w:style>
+  <w:style w:type="character" w:styleId="CdigoHTML">
+    <w:name w:val="HTML Code"/>
+    <w:basedOn w:val="Fuentedeprrafopredeter"/>
+    <w:uiPriority w:val="99"/>
+    <w:semiHidden/>
+    <w:unhideWhenUsed/>
+    <w:rsid w:val="00F22E1B"/>
+    <w:rPr>
+      <w:rFonts w:ascii="Courier New" w:eastAsia="Times New Roman" w:hAnsi="Courier New" w:cs="Courier New"/>
+      <w:sz w:val="20"/>
+      <w:szCs w:val="20"/>
+    </w:rPr>
+  </w:style>
 </w:styles>
 </file>
 

</xml_diff>